<commit_message>
now need for more modification work on the feedback msg for the users
</commit_message>
<xml_diff>
--- a/presentation/memoword.docx
+++ b/presentation/memoword.docx
@@ -333,9 +333,9 @@
                           <a:avLst/>
                           <a:gdLst>
                             <a:gd name="textAreaLeft" fmla="*/ 0 w 363600"/>
-                            <a:gd name="textAreaRight" fmla="*/ 365040 w 363600"/>
+                            <a:gd name="textAreaRight" fmla="*/ 365400 w 363600"/>
                             <a:gd name="textAreaTop" fmla="*/ 0 h 6153120"/>
-                            <a:gd name="textAreaBottom" fmla="*/ 6154560 h 6153120"/>
+                            <a:gd name="textAreaBottom" fmla="*/ 6154920 h 6153120"/>
                           </a:gdLst>
                           <a:ahLst/>
                           <a:rect l="textAreaLeft" t="textAreaTop" r="textAreaRight" b="textAreaBottom"/>
@@ -405,9 +405,9 @@
                           <a:avLst/>
                           <a:gdLst>
                             <a:gd name="textAreaLeft" fmla="*/ 0 w 288000"/>
-                            <a:gd name="textAreaRight" fmla="*/ 289440 w 288000"/>
+                            <a:gd name="textAreaRight" fmla="*/ 289800 w 288000"/>
                             <a:gd name="textAreaTop" fmla="*/ 0 h 6153120"/>
-                            <a:gd name="textAreaBottom" fmla="*/ 6154560 h 6153120"/>
+                            <a:gd name="textAreaBottom" fmla="*/ 6154920 h 6153120"/>
                           </a:gdLst>
                           <a:ahLst/>
                           <a:rect l="textAreaLeft" t="textAreaTop" r="textAreaRight" b="textAreaBottom"/>
@@ -477,9 +477,9 @@
                           <a:avLst/>
                           <a:gdLst>
                             <a:gd name="textAreaLeft" fmla="*/ 0 w 293040"/>
-                            <a:gd name="textAreaRight" fmla="*/ 294480 w 293040"/>
+                            <a:gd name="textAreaRight" fmla="*/ 294840 w 293040"/>
                             <a:gd name="textAreaTop" fmla="*/ 0 h 6153120"/>
-                            <a:gd name="textAreaBottom" fmla="*/ 6154560 h 6153120"/>
+                            <a:gd name="textAreaBottom" fmla="*/ 6154920 h 6153120"/>
                           </a:gdLst>
                           <a:ahLst/>
                           <a:rect l="textAreaLeft" t="textAreaTop" r="textAreaRight" b="textAreaBottom"/>
@@ -1544,7 +1544,7 @@
           <w:docPartGallery w:val="Table of Contents"/>
           <w:docPartUnique w:val="true"/>
         </w:docPartObj>
-        <w:id w:val="1817003541"/>
+        <w:id w:val="466670148"/>
       </w:sdtPr>
       <w:sdtContent>
         <w:p>
@@ -4853,9 +4853,9 @@
     </w:p>
     <w:tbl>
       <w:tblPr>
-        <w:tblW w:w="2293" w:type="dxa"/>
+        <w:tblW w:w="3356" w:type="dxa"/>
         <w:jc w:val="left"/>
-        <w:tblInd w:w="0" w:type="dxa"/>
+        <w:tblInd w:w="-443" w:type="dxa"/>
         <w:tblLayout w:type="fixed"/>
         <w:tblCellMar>
           <w:top w:w="28" w:type="dxa"/>
@@ -4865,9 +4865,9 @@
         </w:tblCellMar>
       </w:tblPr>
       <w:tblGrid>
-        <w:gridCol w:w="1121"/>
-        <w:gridCol w:w="607"/>
-        <w:gridCol w:w="565"/>
+        <w:gridCol w:w="1763"/>
+        <w:gridCol w:w="900"/>
+        <w:gridCol w:w="693"/>
       </w:tblGrid>
       <w:tr>
         <w:trPr>
@@ -4875,7 +4875,7 @@
         </w:trPr>
         <w:tc>
           <w:tcPr>
-            <w:tcW w:w="1121" w:type="dxa"/>
+            <w:tcW w:w="1763" w:type="dxa"/>
             <w:tcBorders>
               <w:top w:val="single" w:sz="6" w:space="0" w:color="D9D9E3"/>
               <w:bottom w:val="single" w:sz="6" w:space="0" w:color="D9D9E3"/>
@@ -4887,10 +4887,8 @@
               <w:pStyle w:val="TableHeading"/>
               <w:widowControl w:val="false"/>
               <w:spacing w:before="0" w:after="120"/>
-              <w:rPr>
-                <w:sz w:val="28"/>
-                <w:szCs w:val="28"/>
-              </w:rPr>
+              <w:jc w:val="center"/>
+              <w:rPr/>
             </w:pPr>
             <w:r>
               <w:rPr>
@@ -4903,7 +4901,7 @@
         </w:tc>
         <w:tc>
           <w:tcPr>
-            <w:tcW w:w="607" w:type="dxa"/>
+            <w:tcW w:w="900" w:type="dxa"/>
             <w:tcBorders>
               <w:top w:val="single" w:sz="6" w:space="0" w:color="D9D9E3"/>
               <w:bottom w:val="single" w:sz="6" w:space="0" w:color="D9D9E3"/>
@@ -4915,10 +4913,8 @@
               <w:pStyle w:val="TableHeading"/>
               <w:widowControl w:val="false"/>
               <w:spacing w:before="0" w:after="120"/>
-              <w:rPr>
-                <w:sz w:val="28"/>
-                <w:szCs w:val="28"/>
-              </w:rPr>
+              <w:jc w:val="center"/>
+              <w:rPr/>
             </w:pPr>
             <w:r>
               <w:rPr>
@@ -4931,7 +4927,7 @@
         </w:tc>
         <w:tc>
           <w:tcPr>
-            <w:tcW w:w="565" w:type="dxa"/>
+            <w:tcW w:w="693" w:type="dxa"/>
             <w:tcBorders>
               <w:top w:val="single" w:sz="2" w:space="0" w:color="D9D9E3"/>
               <w:left w:val="single" w:sz="2" w:space="0" w:color="D9D9E3"/>
@@ -4949,10 +4945,8 @@
               <w:pStyle w:val="TableHeading"/>
               <w:widowControl w:val="false"/>
               <w:spacing w:before="0" w:after="120"/>
-              <w:rPr>
-                <w:sz w:val="28"/>
-                <w:szCs w:val="28"/>
-              </w:rPr>
+              <w:jc w:val="center"/>
+              <w:rPr/>
             </w:pPr>
             <w:r>
               <w:rPr>
@@ -4968,7 +4962,7 @@
         <w:trPr/>
         <w:tc>
           <w:tcPr>
-            <w:tcW w:w="1121" w:type="dxa"/>
+            <w:tcW w:w="1763" w:type="dxa"/>
             <w:tcBorders>
               <w:bottom w:val="single" w:sz="6" w:space="0" w:color="D9D9E3"/>
             </w:tcBorders>
@@ -4982,10 +4976,8 @@
               <w:pStyle w:val="TableContents"/>
               <w:widowControl w:val="false"/>
               <w:spacing w:before="0" w:after="120"/>
-              <w:rPr>
-                <w:sz w:val="28"/>
-                <w:szCs w:val="28"/>
-              </w:rPr>
+              <w:jc w:val="center"/>
+              <w:rPr/>
             </w:pPr>
             <w:r>
               <w:rPr>
@@ -4998,7 +4990,7 @@
         </w:tc>
         <w:tc>
           <w:tcPr>
-            <w:tcW w:w="607" w:type="dxa"/>
+            <w:tcW w:w="900" w:type="dxa"/>
             <w:tcBorders>
               <w:bottom w:val="single" w:sz="6" w:space="0" w:color="D9D9E3"/>
             </w:tcBorders>
@@ -5012,10 +5004,8 @@
               <w:pStyle w:val="TableContents"/>
               <w:widowControl w:val="false"/>
               <w:spacing w:before="0" w:after="120"/>
-              <w:rPr>
-                <w:sz w:val="28"/>
-                <w:szCs w:val="28"/>
-              </w:rPr>
+              <w:jc w:val="center"/>
+              <w:rPr/>
             </w:pPr>
             <w:r>
               <w:rPr>
@@ -5028,7 +5018,7 @@
         </w:tc>
         <w:tc>
           <w:tcPr>
-            <w:tcW w:w="565" w:type="dxa"/>
+            <w:tcW w:w="693" w:type="dxa"/>
             <w:tcBorders>
               <w:bottom w:val="single" w:sz="6" w:space="0" w:color="D9D9E3"/>
               <w:right w:val="single" w:sz="6" w:space="0" w:color="D9D9E3"/>
@@ -5044,10 +5034,8 @@
               <w:pStyle w:val="TableContents"/>
               <w:widowControl w:val="false"/>
               <w:spacing w:before="0" w:after="120"/>
-              <w:rPr>
-                <w:sz w:val="28"/>
-                <w:szCs w:val="28"/>
-              </w:rPr>
+              <w:jc w:val="center"/>
+              <w:rPr/>
             </w:pPr>
             <w:r>
               <w:rPr>
@@ -5063,7 +5051,7 @@
         <w:trPr/>
         <w:tc>
           <w:tcPr>
-            <w:tcW w:w="1121" w:type="dxa"/>
+            <w:tcW w:w="1763" w:type="dxa"/>
             <w:tcBorders>
               <w:bottom w:val="single" w:sz="6" w:space="0" w:color="D9D9E3"/>
             </w:tcBorders>
@@ -5077,10 +5065,8 @@
               <w:pStyle w:val="TableContents"/>
               <w:widowControl w:val="false"/>
               <w:spacing w:before="0" w:after="120"/>
-              <w:rPr>
-                <w:sz w:val="28"/>
-                <w:szCs w:val="28"/>
-              </w:rPr>
+              <w:jc w:val="center"/>
+              <w:rPr/>
             </w:pPr>
             <w:r>
               <w:rPr>
@@ -5093,7 +5079,7 @@
         </w:tc>
         <w:tc>
           <w:tcPr>
-            <w:tcW w:w="607" w:type="dxa"/>
+            <w:tcW w:w="900" w:type="dxa"/>
             <w:tcBorders>
               <w:bottom w:val="single" w:sz="6" w:space="0" w:color="D9D9E3"/>
             </w:tcBorders>
@@ -5107,10 +5093,8 @@
               <w:pStyle w:val="TableContents"/>
               <w:widowControl w:val="false"/>
               <w:spacing w:before="0" w:after="120"/>
-              <w:rPr>
-                <w:sz w:val="28"/>
-                <w:szCs w:val="28"/>
-              </w:rPr>
+              <w:jc w:val="center"/>
+              <w:rPr/>
             </w:pPr>
             <w:r>
               <w:rPr>
@@ -5123,7 +5107,7 @@
         </w:tc>
         <w:tc>
           <w:tcPr>
-            <w:tcW w:w="565" w:type="dxa"/>
+            <w:tcW w:w="693" w:type="dxa"/>
             <w:tcBorders>
               <w:bottom w:val="single" w:sz="6" w:space="0" w:color="D9D9E3"/>
               <w:right w:val="single" w:sz="6" w:space="0" w:color="D9D9E3"/>
@@ -5139,10 +5123,8 @@
               <w:pStyle w:val="TableContents"/>
               <w:widowControl w:val="false"/>
               <w:spacing w:before="0" w:after="120"/>
-              <w:rPr>
-                <w:sz w:val="28"/>
-                <w:szCs w:val="28"/>
-              </w:rPr>
+              <w:jc w:val="center"/>
+              <w:rPr/>
             </w:pPr>
             <w:r>
               <w:rPr>
@@ -5158,7 +5140,7 @@
         <w:trPr/>
         <w:tc>
           <w:tcPr>
-            <w:tcW w:w="1121" w:type="dxa"/>
+            <w:tcW w:w="1763" w:type="dxa"/>
             <w:tcBorders>
               <w:bottom w:val="single" w:sz="6" w:space="0" w:color="D9D9E3"/>
             </w:tcBorders>
@@ -5172,10 +5154,8 @@
               <w:pStyle w:val="TableContents"/>
               <w:widowControl w:val="false"/>
               <w:spacing w:before="0" w:after="120"/>
-              <w:rPr>
-                <w:sz w:val="28"/>
-                <w:szCs w:val="28"/>
-              </w:rPr>
+              <w:jc w:val="center"/>
+              <w:rPr/>
             </w:pPr>
             <w:r>
               <w:rPr>
@@ -5188,7 +5168,7 @@
         </w:tc>
         <w:tc>
           <w:tcPr>
-            <w:tcW w:w="607" w:type="dxa"/>
+            <w:tcW w:w="900" w:type="dxa"/>
             <w:tcBorders>
               <w:bottom w:val="single" w:sz="6" w:space="0" w:color="D9D9E3"/>
             </w:tcBorders>
@@ -5202,10 +5182,8 @@
               <w:pStyle w:val="TableContents"/>
               <w:widowControl w:val="false"/>
               <w:spacing w:before="0" w:after="120"/>
-              <w:rPr>
-                <w:sz w:val="28"/>
-                <w:szCs w:val="28"/>
-              </w:rPr>
+              <w:jc w:val="center"/>
+              <w:rPr/>
             </w:pPr>
             <w:r>
               <w:rPr>
@@ -5218,7 +5196,7 @@
         </w:tc>
         <w:tc>
           <w:tcPr>
-            <w:tcW w:w="565" w:type="dxa"/>
+            <w:tcW w:w="693" w:type="dxa"/>
             <w:tcBorders>
               <w:bottom w:val="single" w:sz="6" w:space="0" w:color="D9D9E3"/>
               <w:right w:val="single" w:sz="6" w:space="0" w:color="D9D9E3"/>
@@ -5234,10 +5212,8 @@
               <w:pStyle w:val="TableContents"/>
               <w:widowControl w:val="false"/>
               <w:spacing w:before="0" w:after="120"/>
-              <w:rPr>
-                <w:sz w:val="28"/>
-                <w:szCs w:val="28"/>
-              </w:rPr>
+              <w:jc w:val="center"/>
+              <w:rPr/>
             </w:pPr>
             <w:r>
               <w:rPr>
@@ -5253,7 +5229,7 @@
         <w:trPr/>
         <w:tc>
           <w:tcPr>
-            <w:tcW w:w="1121" w:type="dxa"/>
+            <w:tcW w:w="1763" w:type="dxa"/>
             <w:tcBorders>
               <w:bottom w:val="single" w:sz="6" w:space="0" w:color="D9D9E3"/>
             </w:tcBorders>
@@ -5267,10 +5243,8 @@
               <w:pStyle w:val="TableContents"/>
               <w:widowControl w:val="false"/>
               <w:spacing w:before="0" w:after="120"/>
-              <w:rPr>
-                <w:sz w:val="28"/>
-                <w:szCs w:val="28"/>
-              </w:rPr>
+              <w:jc w:val="center"/>
+              <w:rPr/>
             </w:pPr>
             <w:r>
               <w:rPr>
@@ -5283,7 +5257,7 @@
         </w:tc>
         <w:tc>
           <w:tcPr>
-            <w:tcW w:w="607" w:type="dxa"/>
+            <w:tcW w:w="900" w:type="dxa"/>
             <w:tcBorders>
               <w:bottom w:val="single" w:sz="6" w:space="0" w:color="D9D9E3"/>
             </w:tcBorders>
@@ -5297,10 +5271,8 @@
               <w:pStyle w:val="TableContents"/>
               <w:widowControl w:val="false"/>
               <w:spacing w:before="0" w:after="120"/>
-              <w:rPr>
-                <w:sz w:val="28"/>
-                <w:szCs w:val="28"/>
-              </w:rPr>
+              <w:jc w:val="center"/>
+              <w:rPr/>
             </w:pPr>
             <w:r>
               <w:rPr>
@@ -5313,7 +5285,7 @@
         </w:tc>
         <w:tc>
           <w:tcPr>
-            <w:tcW w:w="565" w:type="dxa"/>
+            <w:tcW w:w="693" w:type="dxa"/>
             <w:tcBorders>
               <w:bottom w:val="single" w:sz="6" w:space="0" w:color="D9D9E3"/>
               <w:right w:val="single" w:sz="6" w:space="0" w:color="D9D9E3"/>
@@ -5329,10 +5301,8 @@
               <w:pStyle w:val="TableContents"/>
               <w:widowControl w:val="false"/>
               <w:spacing w:before="0" w:after="120"/>
-              <w:rPr>
-                <w:sz w:val="28"/>
-                <w:szCs w:val="28"/>
-              </w:rPr>
+              <w:jc w:val="center"/>
+              <w:rPr/>
             </w:pPr>
             <w:r>
               <w:rPr>
@@ -5390,9 +5360,9 @@
     </w:p>
     <w:tbl>
       <w:tblPr>
-        <w:tblW w:w="3957" w:type="dxa"/>
+        <w:tblW w:w="5438" w:type="dxa"/>
         <w:jc w:val="left"/>
-        <w:tblInd w:w="0" w:type="dxa"/>
+        <w:tblInd w:w="-537" w:type="dxa"/>
         <w:tblLayout w:type="fixed"/>
         <w:tblCellMar>
           <w:top w:w="28" w:type="dxa"/>
@@ -5402,9 +5372,9 @@
         </w:tblCellMar>
       </w:tblPr>
       <w:tblGrid>
-        <w:gridCol w:w="1506"/>
-        <w:gridCol w:w="1106"/>
-        <w:gridCol w:w="1345"/>
+        <w:gridCol w:w="2044"/>
+        <w:gridCol w:w="1650"/>
+        <w:gridCol w:w="1744"/>
       </w:tblGrid>
       <w:tr>
         <w:trPr>
@@ -5412,7 +5382,7 @@
         </w:trPr>
         <w:tc>
           <w:tcPr>
-            <w:tcW w:w="1506" w:type="dxa"/>
+            <w:tcW w:w="2044" w:type="dxa"/>
             <w:tcBorders>
               <w:top w:val="single" w:sz="6" w:space="0" w:color="D9D9E3"/>
               <w:bottom w:val="single" w:sz="6" w:space="0" w:color="D9D9E3"/>
@@ -5424,10 +5394,7 @@
               <w:pStyle w:val="TableHeading"/>
               <w:widowControl w:val="false"/>
               <w:spacing w:before="0" w:after="120"/>
-              <w:rPr>
-                <w:sz w:val="28"/>
-                <w:szCs w:val="28"/>
-              </w:rPr>
+              <w:rPr/>
             </w:pPr>
             <w:r>
               <w:rPr>
@@ -5440,7 +5407,7 @@
         </w:tc>
         <w:tc>
           <w:tcPr>
-            <w:tcW w:w="1106" w:type="dxa"/>
+            <w:tcW w:w="1650" w:type="dxa"/>
             <w:tcBorders>
               <w:top w:val="single" w:sz="6" w:space="0" w:color="D9D9E3"/>
               <w:bottom w:val="single" w:sz="6" w:space="0" w:color="D9D9E3"/>
@@ -5452,10 +5419,7 @@
               <w:pStyle w:val="TableHeading"/>
               <w:widowControl w:val="false"/>
               <w:spacing w:before="0" w:after="120"/>
-              <w:rPr>
-                <w:sz w:val="28"/>
-                <w:szCs w:val="28"/>
-              </w:rPr>
+              <w:rPr/>
             </w:pPr>
             <w:r>
               <w:rPr>
@@ -5468,7 +5432,7 @@
         </w:tc>
         <w:tc>
           <w:tcPr>
-            <w:tcW w:w="1345" w:type="dxa"/>
+            <w:tcW w:w="1744" w:type="dxa"/>
             <w:tcBorders>
               <w:top w:val="single" w:sz="2" w:space="0" w:color="D9D9E3"/>
               <w:left w:val="single" w:sz="2" w:space="0" w:color="D9D9E3"/>
@@ -5486,10 +5450,7 @@
               <w:pStyle w:val="TableHeading"/>
               <w:widowControl w:val="false"/>
               <w:spacing w:before="0" w:after="120"/>
-              <w:rPr>
-                <w:sz w:val="28"/>
-                <w:szCs w:val="28"/>
-              </w:rPr>
+              <w:rPr/>
             </w:pPr>
             <w:r>
               <w:rPr>
@@ -5505,7 +5466,7 @@
         <w:trPr/>
         <w:tc>
           <w:tcPr>
-            <w:tcW w:w="1506" w:type="dxa"/>
+            <w:tcW w:w="2044" w:type="dxa"/>
             <w:tcBorders>
               <w:bottom w:val="single" w:sz="6" w:space="0" w:color="D9D9E3"/>
             </w:tcBorders>
@@ -5519,10 +5480,8 @@
               <w:pStyle w:val="TableContents"/>
               <w:widowControl w:val="false"/>
               <w:spacing w:before="0" w:after="120"/>
-              <w:rPr>
-                <w:sz w:val="28"/>
-                <w:szCs w:val="28"/>
-              </w:rPr>
+              <w:jc w:val="center"/>
+              <w:rPr/>
             </w:pPr>
             <w:r>
               <w:rPr>
@@ -5535,7 +5494,7 @@
         </w:tc>
         <w:tc>
           <w:tcPr>
-            <w:tcW w:w="1106" w:type="dxa"/>
+            <w:tcW w:w="1650" w:type="dxa"/>
             <w:tcBorders>
               <w:bottom w:val="single" w:sz="6" w:space="0" w:color="D9D9E3"/>
             </w:tcBorders>
@@ -5549,10 +5508,8 @@
               <w:pStyle w:val="TableContents"/>
               <w:widowControl w:val="false"/>
               <w:spacing w:before="0" w:after="120"/>
-              <w:rPr>
-                <w:sz w:val="28"/>
-                <w:szCs w:val="28"/>
-              </w:rPr>
+              <w:jc w:val="center"/>
+              <w:rPr/>
             </w:pPr>
             <w:r>
               <w:rPr>
@@ -5565,7 +5522,7 @@
         </w:tc>
         <w:tc>
           <w:tcPr>
-            <w:tcW w:w="1345" w:type="dxa"/>
+            <w:tcW w:w="1744" w:type="dxa"/>
             <w:tcBorders>
               <w:bottom w:val="single" w:sz="6" w:space="0" w:color="D9D9E3"/>
               <w:right w:val="single" w:sz="6" w:space="0" w:color="D9D9E3"/>
@@ -5581,10 +5538,8 @@
               <w:pStyle w:val="TableContents"/>
               <w:widowControl w:val="false"/>
               <w:spacing w:before="0" w:after="120"/>
-              <w:rPr>
-                <w:sz w:val="28"/>
-                <w:szCs w:val="28"/>
-              </w:rPr>
+              <w:jc w:val="center"/>
+              <w:rPr/>
             </w:pPr>
             <w:r>
               <w:rPr>
@@ -5600,7 +5555,7 @@
         <w:trPr/>
         <w:tc>
           <w:tcPr>
-            <w:tcW w:w="1506" w:type="dxa"/>
+            <w:tcW w:w="2044" w:type="dxa"/>
             <w:tcBorders>
               <w:bottom w:val="single" w:sz="6" w:space="0" w:color="D9D9E3"/>
             </w:tcBorders>
@@ -5614,10 +5569,8 @@
               <w:pStyle w:val="TableContents"/>
               <w:widowControl w:val="false"/>
               <w:spacing w:before="0" w:after="120"/>
-              <w:rPr>
-                <w:sz w:val="28"/>
-                <w:szCs w:val="28"/>
-              </w:rPr>
+              <w:jc w:val="center"/>
+              <w:rPr/>
             </w:pPr>
             <w:r>
               <w:rPr>
@@ -5630,7 +5583,7 @@
         </w:tc>
         <w:tc>
           <w:tcPr>
-            <w:tcW w:w="1106" w:type="dxa"/>
+            <w:tcW w:w="1650" w:type="dxa"/>
             <w:tcBorders>
               <w:bottom w:val="single" w:sz="6" w:space="0" w:color="D9D9E3"/>
             </w:tcBorders>
@@ -5644,10 +5597,8 @@
               <w:pStyle w:val="TableContents"/>
               <w:widowControl w:val="false"/>
               <w:spacing w:before="0" w:after="120"/>
-              <w:rPr>
-                <w:sz w:val="28"/>
-                <w:szCs w:val="28"/>
-              </w:rPr>
+              <w:jc w:val="center"/>
+              <w:rPr/>
             </w:pPr>
             <w:r>
               <w:rPr>
@@ -5660,7 +5611,7 @@
         </w:tc>
         <w:tc>
           <w:tcPr>
-            <w:tcW w:w="1345" w:type="dxa"/>
+            <w:tcW w:w="1744" w:type="dxa"/>
             <w:tcBorders>
               <w:bottom w:val="single" w:sz="6" w:space="0" w:color="D9D9E3"/>
               <w:right w:val="single" w:sz="6" w:space="0" w:color="D9D9E3"/>
@@ -5676,6 +5627,7 @@
               <w:pStyle w:val="TableContents"/>
               <w:widowControl w:val="false"/>
               <w:spacing w:before="0" w:after="120"/>
+              <w:jc w:val="center"/>
               <w:rPr>
                 <w:sz w:val="28"/>
                 <w:szCs w:val="28"/>
@@ -5694,7 +5646,7 @@
         <w:trPr/>
         <w:tc>
           <w:tcPr>
-            <w:tcW w:w="1506" w:type="dxa"/>
+            <w:tcW w:w="2044" w:type="dxa"/>
             <w:tcBorders>
               <w:bottom w:val="single" w:sz="6" w:space="0" w:color="D9D9E3"/>
             </w:tcBorders>
@@ -5708,10 +5660,8 @@
               <w:pStyle w:val="TableContents"/>
               <w:widowControl w:val="false"/>
               <w:spacing w:before="0" w:after="120"/>
-              <w:rPr>
-                <w:sz w:val="28"/>
-                <w:szCs w:val="28"/>
-              </w:rPr>
+              <w:jc w:val="center"/>
+              <w:rPr/>
             </w:pPr>
             <w:r>
               <w:rPr>
@@ -5724,7 +5674,7 @@
         </w:tc>
         <w:tc>
           <w:tcPr>
-            <w:tcW w:w="1106" w:type="dxa"/>
+            <w:tcW w:w="1650" w:type="dxa"/>
             <w:tcBorders>
               <w:bottom w:val="single" w:sz="6" w:space="0" w:color="D9D9E3"/>
             </w:tcBorders>
@@ -5738,10 +5688,8 @@
               <w:pStyle w:val="TableContents"/>
               <w:widowControl w:val="false"/>
               <w:spacing w:before="0" w:after="120"/>
-              <w:rPr>
-                <w:sz w:val="28"/>
-                <w:szCs w:val="28"/>
-              </w:rPr>
+              <w:jc w:val="center"/>
+              <w:rPr/>
             </w:pPr>
             <w:r>
               <w:rPr>
@@ -5754,7 +5702,7 @@
         </w:tc>
         <w:tc>
           <w:tcPr>
-            <w:tcW w:w="1345" w:type="dxa"/>
+            <w:tcW w:w="1744" w:type="dxa"/>
             <w:tcBorders>
               <w:bottom w:val="single" w:sz="6" w:space="0" w:color="D9D9E3"/>
               <w:right w:val="single" w:sz="6" w:space="0" w:color="D9D9E3"/>
@@ -5770,6 +5718,7 @@
               <w:pStyle w:val="TableContents"/>
               <w:widowControl w:val="false"/>
               <w:spacing w:before="0" w:after="120"/>
+              <w:jc w:val="center"/>
               <w:rPr>
                 <w:sz w:val="28"/>
                 <w:szCs w:val="28"/>
@@ -5788,7 +5737,7 @@
         <w:trPr/>
         <w:tc>
           <w:tcPr>
-            <w:tcW w:w="1506" w:type="dxa"/>
+            <w:tcW w:w="2044" w:type="dxa"/>
             <w:tcBorders>
               <w:bottom w:val="single" w:sz="6" w:space="0" w:color="D9D9E3"/>
             </w:tcBorders>
@@ -5802,10 +5751,8 @@
               <w:pStyle w:val="TableContents"/>
               <w:widowControl w:val="false"/>
               <w:spacing w:before="0" w:after="120"/>
-              <w:rPr>
-                <w:sz w:val="28"/>
-                <w:szCs w:val="28"/>
-              </w:rPr>
+              <w:jc w:val="center"/>
+              <w:rPr/>
             </w:pPr>
             <w:r>
               <w:rPr>
@@ -5818,7 +5765,7 @@
         </w:tc>
         <w:tc>
           <w:tcPr>
-            <w:tcW w:w="1106" w:type="dxa"/>
+            <w:tcW w:w="1650" w:type="dxa"/>
             <w:tcBorders>
               <w:bottom w:val="single" w:sz="6" w:space="0" w:color="D9D9E3"/>
             </w:tcBorders>
@@ -5832,10 +5779,8 @@
               <w:pStyle w:val="TableContents"/>
               <w:widowControl w:val="false"/>
               <w:spacing w:before="0" w:after="120"/>
-              <w:rPr>
-                <w:sz w:val="28"/>
-                <w:szCs w:val="28"/>
-              </w:rPr>
+              <w:jc w:val="center"/>
+              <w:rPr/>
             </w:pPr>
             <w:r>
               <w:rPr>
@@ -5848,7 +5793,7 @@
         </w:tc>
         <w:tc>
           <w:tcPr>
-            <w:tcW w:w="1345" w:type="dxa"/>
+            <w:tcW w:w="1744" w:type="dxa"/>
             <w:tcBorders>
               <w:bottom w:val="single" w:sz="6" w:space="0" w:color="D9D9E3"/>
               <w:right w:val="single" w:sz="6" w:space="0" w:color="D9D9E3"/>
@@ -5864,6 +5809,7 @@
               <w:pStyle w:val="TableContents"/>
               <w:widowControl w:val="false"/>
               <w:spacing w:before="0" w:after="120"/>
+              <w:jc w:val="center"/>
               <w:rPr>
                 <w:sz w:val="28"/>
                 <w:szCs w:val="28"/>
@@ -5882,7 +5828,7 @@
         <w:trPr/>
         <w:tc>
           <w:tcPr>
-            <w:tcW w:w="1506" w:type="dxa"/>
+            <w:tcW w:w="2044" w:type="dxa"/>
             <w:tcBorders>
               <w:bottom w:val="single" w:sz="6" w:space="0" w:color="D9D9E3"/>
             </w:tcBorders>
@@ -5896,10 +5842,8 @@
               <w:pStyle w:val="TableContents"/>
               <w:widowControl w:val="false"/>
               <w:spacing w:before="0" w:after="120"/>
-              <w:rPr>
-                <w:sz w:val="28"/>
-                <w:szCs w:val="28"/>
-              </w:rPr>
+              <w:jc w:val="center"/>
+              <w:rPr/>
             </w:pPr>
             <w:r>
               <w:rPr>
@@ -5912,7 +5856,7 @@
         </w:tc>
         <w:tc>
           <w:tcPr>
-            <w:tcW w:w="1106" w:type="dxa"/>
+            <w:tcW w:w="1650" w:type="dxa"/>
             <w:tcBorders>
               <w:bottom w:val="single" w:sz="6" w:space="0" w:color="D9D9E3"/>
             </w:tcBorders>
@@ -5926,10 +5870,8 @@
               <w:pStyle w:val="TableContents"/>
               <w:widowControl w:val="false"/>
               <w:spacing w:before="0" w:after="120"/>
-              <w:rPr>
-                <w:sz w:val="28"/>
-                <w:szCs w:val="28"/>
-              </w:rPr>
+              <w:jc w:val="center"/>
+              <w:rPr/>
             </w:pPr>
             <w:r>
               <w:rPr>
@@ -5942,7 +5884,7 @@
         </w:tc>
         <w:tc>
           <w:tcPr>
-            <w:tcW w:w="1345" w:type="dxa"/>
+            <w:tcW w:w="1744" w:type="dxa"/>
             <w:tcBorders>
               <w:bottom w:val="single" w:sz="6" w:space="0" w:color="D9D9E3"/>
               <w:right w:val="single" w:sz="6" w:space="0" w:color="D9D9E3"/>
@@ -5958,6 +5900,7 @@
               <w:pStyle w:val="TableContents"/>
               <w:widowControl w:val="false"/>
               <w:spacing w:before="0" w:after="120"/>
+              <w:jc w:val="center"/>
               <w:rPr>
                 <w:sz w:val="28"/>
                 <w:szCs w:val="28"/>
@@ -5976,7 +5919,7 @@
         <w:trPr/>
         <w:tc>
           <w:tcPr>
-            <w:tcW w:w="1506" w:type="dxa"/>
+            <w:tcW w:w="2044" w:type="dxa"/>
             <w:tcBorders>
               <w:bottom w:val="single" w:sz="6" w:space="0" w:color="D9D9E3"/>
             </w:tcBorders>
@@ -5990,10 +5933,8 @@
               <w:pStyle w:val="TableContents"/>
               <w:widowControl w:val="false"/>
               <w:spacing w:before="0" w:after="120"/>
-              <w:rPr>
-                <w:sz w:val="28"/>
-                <w:szCs w:val="28"/>
-              </w:rPr>
+              <w:jc w:val="center"/>
+              <w:rPr/>
             </w:pPr>
             <w:r>
               <w:rPr>
@@ -6006,7 +5947,7 @@
         </w:tc>
         <w:tc>
           <w:tcPr>
-            <w:tcW w:w="1106" w:type="dxa"/>
+            <w:tcW w:w="1650" w:type="dxa"/>
             <w:tcBorders>
               <w:bottom w:val="single" w:sz="6" w:space="0" w:color="D9D9E3"/>
             </w:tcBorders>
@@ -6020,10 +5961,8 @@
               <w:pStyle w:val="TableContents"/>
               <w:widowControl w:val="false"/>
               <w:spacing w:before="0" w:after="120"/>
-              <w:rPr>
-                <w:sz w:val="28"/>
-                <w:szCs w:val="28"/>
-              </w:rPr>
+              <w:jc w:val="center"/>
+              <w:rPr/>
             </w:pPr>
             <w:r>
               <w:rPr>
@@ -6036,7 +5975,7 @@
         </w:tc>
         <w:tc>
           <w:tcPr>
-            <w:tcW w:w="1345" w:type="dxa"/>
+            <w:tcW w:w="1744" w:type="dxa"/>
             <w:tcBorders>
               <w:bottom w:val="single" w:sz="6" w:space="0" w:color="D9D9E3"/>
               <w:right w:val="single" w:sz="6" w:space="0" w:color="D9D9E3"/>
@@ -6052,6 +5991,7 @@
               <w:pStyle w:val="TableContents"/>
               <w:widowControl w:val="false"/>
               <w:spacing w:before="0" w:after="120"/>
+              <w:jc w:val="center"/>
               <w:rPr>
                 <w:sz w:val="28"/>
                 <w:szCs w:val="28"/>
@@ -6070,7 +6010,7 @@
         <w:trPr/>
         <w:tc>
           <w:tcPr>
-            <w:tcW w:w="1506" w:type="dxa"/>
+            <w:tcW w:w="2044" w:type="dxa"/>
             <w:tcBorders>
               <w:bottom w:val="single" w:sz="6" w:space="0" w:color="D9D9E3"/>
             </w:tcBorders>
@@ -6084,10 +6024,8 @@
               <w:pStyle w:val="TableContents"/>
               <w:widowControl w:val="false"/>
               <w:spacing w:before="0" w:after="120"/>
-              <w:rPr>
-                <w:sz w:val="28"/>
-                <w:szCs w:val="28"/>
-              </w:rPr>
+              <w:jc w:val="center"/>
+              <w:rPr/>
             </w:pPr>
             <w:r>
               <w:rPr>
@@ -6100,7 +6038,7 @@
         </w:tc>
         <w:tc>
           <w:tcPr>
-            <w:tcW w:w="1106" w:type="dxa"/>
+            <w:tcW w:w="1650" w:type="dxa"/>
             <w:tcBorders>
               <w:bottom w:val="single" w:sz="6" w:space="0" w:color="D9D9E3"/>
             </w:tcBorders>
@@ -6114,10 +6052,8 @@
               <w:pStyle w:val="TableContents"/>
               <w:widowControl w:val="false"/>
               <w:spacing w:before="0" w:after="120"/>
-              <w:rPr>
-                <w:sz w:val="28"/>
-                <w:szCs w:val="28"/>
-              </w:rPr>
+              <w:jc w:val="center"/>
+              <w:rPr/>
             </w:pPr>
             <w:r>
               <w:rPr>
@@ -6130,7 +6066,7 @@
         </w:tc>
         <w:tc>
           <w:tcPr>
-            <w:tcW w:w="1345" w:type="dxa"/>
+            <w:tcW w:w="1744" w:type="dxa"/>
             <w:tcBorders>
               <w:bottom w:val="single" w:sz="6" w:space="0" w:color="D9D9E3"/>
               <w:right w:val="single" w:sz="6" w:space="0" w:color="D9D9E3"/>
@@ -6146,10 +6082,8 @@
               <w:pStyle w:val="TableContents"/>
               <w:widowControl w:val="false"/>
               <w:spacing w:before="0" w:after="120"/>
-              <w:rPr>
-                <w:sz w:val="28"/>
-                <w:szCs w:val="28"/>
-              </w:rPr>
+              <w:jc w:val="center"/>
+              <w:rPr/>
             </w:pPr>
             <w:r>
               <w:rPr>
@@ -6196,6 +6130,118 @@
     <w:p>
       <w:pPr>
         <w:pStyle w:val="TextBody"/>
+        <w:rPr>
+          <w:rStyle w:val="Strong"/>
+          <w:i w:val="false"/>
+          <w:i w:val="false"/>
+          <w:color w:val="000000"/>
+          <w:sz w:val="28"/>
+          <w:szCs w:val="28"/>
+        </w:rPr>
+      </w:pPr>
+      <w:r>
+        <w:rPr/>
+      </w:r>
+    </w:p>
+    <w:p>
+      <w:pPr>
+        <w:pStyle w:val="TextBody"/>
+        <w:rPr>
+          <w:rStyle w:val="Strong"/>
+          <w:i w:val="false"/>
+          <w:i w:val="false"/>
+          <w:color w:val="000000"/>
+          <w:sz w:val="28"/>
+          <w:szCs w:val="28"/>
+        </w:rPr>
+      </w:pPr>
+      <w:r>
+        <w:rPr/>
+      </w:r>
+    </w:p>
+    <w:p>
+      <w:pPr>
+        <w:pStyle w:val="TextBody"/>
+        <w:rPr>
+          <w:rStyle w:val="Strong"/>
+          <w:i w:val="false"/>
+          <w:i w:val="false"/>
+          <w:color w:val="000000"/>
+          <w:sz w:val="28"/>
+          <w:szCs w:val="28"/>
+        </w:rPr>
+      </w:pPr>
+      <w:r>
+        <w:rPr/>
+      </w:r>
+    </w:p>
+    <w:p>
+      <w:pPr>
+        <w:pStyle w:val="TextBody"/>
+        <w:rPr>
+          <w:rStyle w:val="Strong"/>
+          <w:i w:val="false"/>
+          <w:i w:val="false"/>
+          <w:color w:val="000000"/>
+          <w:sz w:val="28"/>
+          <w:szCs w:val="28"/>
+        </w:rPr>
+      </w:pPr>
+      <w:r>
+        <w:rPr/>
+      </w:r>
+    </w:p>
+    <w:p>
+      <w:pPr>
+        <w:pStyle w:val="TextBody"/>
+        <w:rPr>
+          <w:rStyle w:val="Strong"/>
+          <w:i w:val="false"/>
+          <w:i w:val="false"/>
+          <w:color w:val="000000"/>
+          <w:sz w:val="28"/>
+          <w:szCs w:val="28"/>
+        </w:rPr>
+      </w:pPr>
+      <w:r>
+        <w:rPr/>
+      </w:r>
+    </w:p>
+    <w:p>
+      <w:pPr>
+        <w:pStyle w:val="TextBody"/>
+        <w:rPr>
+          <w:rStyle w:val="Strong"/>
+          <w:i w:val="false"/>
+          <w:i w:val="false"/>
+          <w:color w:val="000000"/>
+          <w:sz w:val="28"/>
+          <w:szCs w:val="28"/>
+        </w:rPr>
+      </w:pPr>
+      <w:r>
+        <w:rPr/>
+      </w:r>
+    </w:p>
+    <w:p>
+      <w:pPr>
+        <w:pStyle w:val="TextBody"/>
+        <w:rPr>
+          <w:rStyle w:val="Strong"/>
+          <w:i w:val="false"/>
+          <w:i w:val="false"/>
+          <w:color w:val="000000"/>
+          <w:sz w:val="28"/>
+          <w:szCs w:val="28"/>
+        </w:rPr>
+      </w:pPr>
+      <w:r>
+        <w:rPr/>
+      </w:r>
+    </w:p>
+    <w:p>
+      <w:pPr>
+        <w:pStyle w:val="TextBody"/>
         <w:rPr/>
       </w:pPr>
       <w:r>
@@ -6211,9 +6257,9 @@
     </w:p>
     <w:tbl>
       <w:tblPr>
-        <w:tblW w:w="3677" w:type="dxa"/>
+        <w:tblW w:w="5663" w:type="dxa"/>
         <w:jc w:val="left"/>
-        <w:tblInd w:w="0" w:type="dxa"/>
+        <w:tblInd w:w="-537" w:type="dxa"/>
         <w:tblLayout w:type="fixed"/>
         <w:tblCellMar>
           <w:top w:w="28" w:type="dxa"/>
@@ -6223,9 +6269,9 @@
         </w:tblCellMar>
       </w:tblPr>
       <w:tblGrid>
-        <w:gridCol w:w="1227"/>
-        <w:gridCol w:w="1106"/>
-        <w:gridCol w:w="1344"/>
+        <w:gridCol w:w="1763"/>
+        <w:gridCol w:w="1631"/>
+        <w:gridCol w:w="2269"/>
       </w:tblGrid>
       <w:tr>
         <w:trPr>
@@ -6233,7 +6279,7 @@
         </w:trPr>
         <w:tc>
           <w:tcPr>
-            <w:tcW w:w="1227" w:type="dxa"/>
+            <w:tcW w:w="1763" w:type="dxa"/>
             <w:tcBorders>
               <w:top w:val="single" w:sz="6" w:space="0" w:color="D9D9E3"/>
               <w:bottom w:val="single" w:sz="6" w:space="0" w:color="D9D9E3"/>
@@ -6245,10 +6291,8 @@
               <w:pStyle w:val="TableHeading"/>
               <w:widowControl w:val="false"/>
               <w:spacing w:before="0" w:after="120"/>
-              <w:rPr>
-                <w:sz w:val="28"/>
-                <w:szCs w:val="28"/>
-              </w:rPr>
+              <w:jc w:val="center"/>
+              <w:rPr/>
             </w:pPr>
             <w:r>
               <w:rPr>
@@ -6261,7 +6305,7 @@
         </w:tc>
         <w:tc>
           <w:tcPr>
-            <w:tcW w:w="1106" w:type="dxa"/>
+            <w:tcW w:w="1631" w:type="dxa"/>
             <w:tcBorders>
               <w:top w:val="single" w:sz="6" w:space="0" w:color="D9D9E3"/>
               <w:bottom w:val="single" w:sz="6" w:space="0" w:color="D9D9E3"/>
@@ -6273,10 +6317,8 @@
               <w:pStyle w:val="TableHeading"/>
               <w:widowControl w:val="false"/>
               <w:spacing w:before="0" w:after="120"/>
-              <w:rPr>
-                <w:sz w:val="28"/>
-                <w:szCs w:val="28"/>
-              </w:rPr>
+              <w:jc w:val="center"/>
+              <w:rPr/>
             </w:pPr>
             <w:r>
               <w:rPr>
@@ -6289,7 +6331,7 @@
         </w:tc>
         <w:tc>
           <w:tcPr>
-            <w:tcW w:w="1344" w:type="dxa"/>
+            <w:tcW w:w="2269" w:type="dxa"/>
             <w:tcBorders>
               <w:top w:val="single" w:sz="2" w:space="0" w:color="D9D9E3"/>
               <w:left w:val="single" w:sz="2" w:space="0" w:color="D9D9E3"/>
@@ -6307,10 +6349,8 @@
               <w:pStyle w:val="TableHeading"/>
               <w:widowControl w:val="false"/>
               <w:spacing w:before="0" w:after="120"/>
-              <w:rPr>
-                <w:sz w:val="28"/>
-                <w:szCs w:val="28"/>
-              </w:rPr>
+              <w:jc w:val="center"/>
+              <w:rPr/>
             </w:pPr>
             <w:r>
               <w:rPr>
@@ -6326,7 +6366,7 @@
         <w:trPr/>
         <w:tc>
           <w:tcPr>
-            <w:tcW w:w="1227" w:type="dxa"/>
+            <w:tcW w:w="1763" w:type="dxa"/>
             <w:tcBorders>
               <w:bottom w:val="single" w:sz="6" w:space="0" w:color="D9D9E3"/>
             </w:tcBorders>
@@ -6340,10 +6380,8 @@
               <w:pStyle w:val="TableContents"/>
               <w:widowControl w:val="false"/>
               <w:spacing w:before="0" w:after="120"/>
-              <w:rPr>
-                <w:sz w:val="28"/>
-                <w:szCs w:val="28"/>
-              </w:rPr>
+              <w:jc w:val="center"/>
+              <w:rPr/>
             </w:pPr>
             <w:r>
               <w:rPr>
@@ -6356,7 +6394,7 @@
         </w:tc>
         <w:tc>
           <w:tcPr>
-            <w:tcW w:w="1106" w:type="dxa"/>
+            <w:tcW w:w="1631" w:type="dxa"/>
             <w:tcBorders>
               <w:bottom w:val="single" w:sz="6" w:space="0" w:color="D9D9E3"/>
             </w:tcBorders>
@@ -6370,10 +6408,8 @@
               <w:pStyle w:val="TableContents"/>
               <w:widowControl w:val="false"/>
               <w:spacing w:before="0" w:after="120"/>
-              <w:rPr>
-                <w:sz w:val="28"/>
-                <w:szCs w:val="28"/>
-              </w:rPr>
+              <w:jc w:val="center"/>
+              <w:rPr/>
             </w:pPr>
             <w:r>
               <w:rPr>
@@ -6386,7 +6422,7 @@
         </w:tc>
         <w:tc>
           <w:tcPr>
-            <w:tcW w:w="1344" w:type="dxa"/>
+            <w:tcW w:w="2269" w:type="dxa"/>
             <w:tcBorders>
               <w:bottom w:val="single" w:sz="6" w:space="0" w:color="D9D9E3"/>
               <w:right w:val="single" w:sz="6" w:space="0" w:color="D9D9E3"/>
@@ -6402,10 +6438,8 @@
               <w:pStyle w:val="TableContents"/>
               <w:widowControl w:val="false"/>
               <w:spacing w:before="0" w:after="120"/>
-              <w:rPr>
-                <w:sz w:val="28"/>
-                <w:szCs w:val="28"/>
-              </w:rPr>
+              <w:jc w:val="center"/>
+              <w:rPr/>
             </w:pPr>
             <w:r>
               <w:rPr>
@@ -6421,7 +6455,7 @@
         <w:trPr/>
         <w:tc>
           <w:tcPr>
-            <w:tcW w:w="1227" w:type="dxa"/>
+            <w:tcW w:w="1763" w:type="dxa"/>
             <w:tcBorders>
               <w:bottom w:val="single" w:sz="6" w:space="0" w:color="D9D9E3"/>
             </w:tcBorders>
@@ -6435,10 +6469,8 @@
               <w:pStyle w:val="TableContents"/>
               <w:widowControl w:val="false"/>
               <w:spacing w:before="0" w:after="120"/>
-              <w:rPr>
-                <w:sz w:val="28"/>
-                <w:szCs w:val="28"/>
-              </w:rPr>
+              <w:jc w:val="center"/>
+              <w:rPr/>
             </w:pPr>
             <w:r>
               <w:rPr>
@@ -6451,7 +6483,7 @@
         </w:tc>
         <w:tc>
           <w:tcPr>
-            <w:tcW w:w="1106" w:type="dxa"/>
+            <w:tcW w:w="1631" w:type="dxa"/>
             <w:tcBorders>
               <w:bottom w:val="single" w:sz="6" w:space="0" w:color="D9D9E3"/>
             </w:tcBorders>
@@ -6465,10 +6497,8 @@
               <w:pStyle w:val="TableContents"/>
               <w:widowControl w:val="false"/>
               <w:spacing w:before="0" w:after="120"/>
-              <w:rPr>
-                <w:sz w:val="28"/>
-                <w:szCs w:val="28"/>
-              </w:rPr>
+              <w:jc w:val="center"/>
+              <w:rPr/>
             </w:pPr>
             <w:r>
               <w:rPr>
@@ -6481,7 +6511,7 @@
         </w:tc>
         <w:tc>
           <w:tcPr>
-            <w:tcW w:w="1344" w:type="dxa"/>
+            <w:tcW w:w="2269" w:type="dxa"/>
             <w:tcBorders>
               <w:bottom w:val="single" w:sz="6" w:space="0" w:color="D9D9E3"/>
               <w:right w:val="single" w:sz="6" w:space="0" w:color="D9D9E3"/>
@@ -6497,10 +6527,8 @@
               <w:pStyle w:val="TableContents"/>
               <w:widowControl w:val="false"/>
               <w:spacing w:before="0" w:after="120"/>
-              <w:rPr>
-                <w:sz w:val="28"/>
-                <w:szCs w:val="28"/>
-              </w:rPr>
+              <w:jc w:val="center"/>
+              <w:rPr/>
             </w:pPr>
             <w:r>
               <w:rPr>
@@ -6516,7 +6544,7 @@
         <w:trPr/>
         <w:tc>
           <w:tcPr>
-            <w:tcW w:w="1227" w:type="dxa"/>
+            <w:tcW w:w="1763" w:type="dxa"/>
             <w:tcBorders>
               <w:bottom w:val="single" w:sz="6" w:space="0" w:color="D9D9E3"/>
             </w:tcBorders>
@@ -6530,10 +6558,8 @@
               <w:pStyle w:val="TableContents"/>
               <w:widowControl w:val="false"/>
               <w:spacing w:before="0" w:after="120"/>
-              <w:rPr>
-                <w:sz w:val="28"/>
-                <w:szCs w:val="28"/>
-              </w:rPr>
+              <w:jc w:val="center"/>
+              <w:rPr/>
             </w:pPr>
             <w:r>
               <w:rPr>
@@ -6546,7 +6572,7 @@
         </w:tc>
         <w:tc>
           <w:tcPr>
-            <w:tcW w:w="1106" w:type="dxa"/>
+            <w:tcW w:w="1631" w:type="dxa"/>
             <w:tcBorders>
               <w:bottom w:val="single" w:sz="6" w:space="0" w:color="D9D9E3"/>
             </w:tcBorders>
@@ -6560,10 +6586,8 @@
               <w:pStyle w:val="TableContents"/>
               <w:widowControl w:val="false"/>
               <w:spacing w:before="0" w:after="120"/>
-              <w:rPr>
-                <w:sz w:val="28"/>
-                <w:szCs w:val="28"/>
-              </w:rPr>
+              <w:jc w:val="center"/>
+              <w:rPr/>
             </w:pPr>
             <w:r>
               <w:rPr>
@@ -6576,7 +6600,7 @@
         </w:tc>
         <w:tc>
           <w:tcPr>
-            <w:tcW w:w="1344" w:type="dxa"/>
+            <w:tcW w:w="2269" w:type="dxa"/>
             <w:tcBorders>
               <w:bottom w:val="single" w:sz="6" w:space="0" w:color="D9D9E3"/>
               <w:right w:val="single" w:sz="6" w:space="0" w:color="D9D9E3"/>
@@ -6592,6 +6616,7 @@
               <w:pStyle w:val="TableContents"/>
               <w:widowControl w:val="false"/>
               <w:spacing w:before="0" w:after="120"/>
+              <w:jc w:val="center"/>
               <w:rPr>
                 <w:sz w:val="28"/>
                 <w:szCs w:val="28"/>
@@ -6610,7 +6635,7 @@
         <w:trPr/>
         <w:tc>
           <w:tcPr>
-            <w:tcW w:w="1227" w:type="dxa"/>
+            <w:tcW w:w="1763" w:type="dxa"/>
             <w:tcBorders>
               <w:bottom w:val="single" w:sz="6" w:space="0" w:color="D9D9E3"/>
             </w:tcBorders>
@@ -6624,10 +6649,8 @@
               <w:pStyle w:val="TableContents"/>
               <w:widowControl w:val="false"/>
               <w:spacing w:before="0" w:after="120"/>
-              <w:rPr>
-                <w:sz w:val="28"/>
-                <w:szCs w:val="28"/>
-              </w:rPr>
+              <w:jc w:val="center"/>
+              <w:rPr/>
             </w:pPr>
             <w:r>
               <w:rPr>
@@ -6640,7 +6663,7 @@
         </w:tc>
         <w:tc>
           <w:tcPr>
-            <w:tcW w:w="1106" w:type="dxa"/>
+            <w:tcW w:w="1631" w:type="dxa"/>
             <w:tcBorders>
               <w:bottom w:val="single" w:sz="6" w:space="0" w:color="D9D9E3"/>
             </w:tcBorders>
@@ -6654,10 +6677,8 @@
               <w:pStyle w:val="TableContents"/>
               <w:widowControl w:val="false"/>
               <w:spacing w:before="0" w:after="120"/>
-              <w:rPr>
-                <w:sz w:val="28"/>
-                <w:szCs w:val="28"/>
-              </w:rPr>
+              <w:jc w:val="center"/>
+              <w:rPr/>
             </w:pPr>
             <w:r>
               <w:rPr>
@@ -6670,7 +6691,7 @@
         </w:tc>
         <w:tc>
           <w:tcPr>
-            <w:tcW w:w="1344" w:type="dxa"/>
+            <w:tcW w:w="2269" w:type="dxa"/>
             <w:tcBorders>
               <w:bottom w:val="single" w:sz="6" w:space="0" w:color="D9D9E3"/>
               <w:right w:val="single" w:sz="6" w:space="0" w:color="D9D9E3"/>
@@ -6686,10 +6707,8 @@
               <w:pStyle w:val="TableContents"/>
               <w:widowControl w:val="false"/>
               <w:spacing w:before="0" w:after="120"/>
-              <w:rPr>
-                <w:sz w:val="28"/>
-                <w:szCs w:val="28"/>
-              </w:rPr>
+              <w:jc w:val="center"/>
+              <w:rPr/>
             </w:pPr>
             <w:r>
               <w:rPr>
@@ -6705,7 +6724,7 @@
         <w:trPr/>
         <w:tc>
           <w:tcPr>
-            <w:tcW w:w="1227" w:type="dxa"/>
+            <w:tcW w:w="1763" w:type="dxa"/>
             <w:tcBorders>
               <w:bottom w:val="single" w:sz="6" w:space="0" w:color="D9D9E3"/>
             </w:tcBorders>
@@ -6719,10 +6738,8 @@
               <w:pStyle w:val="TableContents"/>
               <w:widowControl w:val="false"/>
               <w:spacing w:before="0" w:after="120"/>
-              <w:rPr>
-                <w:sz w:val="28"/>
-                <w:szCs w:val="28"/>
-              </w:rPr>
+              <w:jc w:val="center"/>
+              <w:rPr/>
             </w:pPr>
             <w:r>
               <w:rPr>
@@ -6735,7 +6752,7 @@
         </w:tc>
         <w:tc>
           <w:tcPr>
-            <w:tcW w:w="1106" w:type="dxa"/>
+            <w:tcW w:w="1631" w:type="dxa"/>
             <w:tcBorders>
               <w:bottom w:val="single" w:sz="6" w:space="0" w:color="D9D9E3"/>
             </w:tcBorders>
@@ -6749,10 +6766,8 @@
               <w:pStyle w:val="TableContents"/>
               <w:widowControl w:val="false"/>
               <w:spacing w:before="0" w:after="120"/>
-              <w:rPr>
-                <w:sz w:val="28"/>
-                <w:szCs w:val="28"/>
-              </w:rPr>
+              <w:jc w:val="center"/>
+              <w:rPr/>
             </w:pPr>
             <w:r>
               <w:rPr>
@@ -6765,7 +6780,7 @@
         </w:tc>
         <w:tc>
           <w:tcPr>
-            <w:tcW w:w="1344" w:type="dxa"/>
+            <w:tcW w:w="2269" w:type="dxa"/>
             <w:tcBorders>
               <w:bottom w:val="single" w:sz="6" w:space="0" w:color="D9D9E3"/>
               <w:right w:val="single" w:sz="6" w:space="0" w:color="D9D9E3"/>
@@ -6781,10 +6796,8 @@
               <w:pStyle w:val="TableContents"/>
               <w:widowControl w:val="false"/>
               <w:spacing w:before="0" w:after="120"/>
-              <w:rPr>
-                <w:sz w:val="28"/>
-                <w:szCs w:val="28"/>
-              </w:rPr>
+              <w:jc w:val="center"/>
+              <w:rPr/>
             </w:pPr>
             <w:r>
               <w:rPr>
@@ -6800,7 +6813,7 @@
         <w:trPr/>
         <w:tc>
           <w:tcPr>
-            <w:tcW w:w="1227" w:type="dxa"/>
+            <w:tcW w:w="1763" w:type="dxa"/>
             <w:tcBorders>
               <w:bottom w:val="single" w:sz="6" w:space="0" w:color="D9D9E3"/>
             </w:tcBorders>
@@ -6814,10 +6827,8 @@
               <w:pStyle w:val="TableContents"/>
               <w:widowControl w:val="false"/>
               <w:spacing w:before="0" w:after="120"/>
-              <w:rPr>
-                <w:sz w:val="28"/>
-                <w:szCs w:val="28"/>
-              </w:rPr>
+              <w:jc w:val="center"/>
+              <w:rPr/>
             </w:pPr>
             <w:r>
               <w:rPr>
@@ -6830,7 +6841,7 @@
         </w:tc>
         <w:tc>
           <w:tcPr>
-            <w:tcW w:w="1106" w:type="dxa"/>
+            <w:tcW w:w="1631" w:type="dxa"/>
             <w:tcBorders>
               <w:bottom w:val="single" w:sz="6" w:space="0" w:color="D9D9E3"/>
             </w:tcBorders>
@@ -6844,10 +6855,8 @@
               <w:pStyle w:val="TableContents"/>
               <w:widowControl w:val="false"/>
               <w:spacing w:before="0" w:after="120"/>
-              <w:rPr>
-                <w:sz w:val="28"/>
-                <w:szCs w:val="28"/>
-              </w:rPr>
+              <w:jc w:val="center"/>
+              <w:rPr/>
             </w:pPr>
             <w:r>
               <w:rPr>
@@ -6860,7 +6869,7 @@
         </w:tc>
         <w:tc>
           <w:tcPr>
-            <w:tcW w:w="1344" w:type="dxa"/>
+            <w:tcW w:w="2269" w:type="dxa"/>
             <w:tcBorders>
               <w:bottom w:val="single" w:sz="6" w:space="0" w:color="D9D9E3"/>
               <w:right w:val="single" w:sz="6" w:space="0" w:color="D9D9E3"/>
@@ -6876,10 +6885,8 @@
               <w:pStyle w:val="TableContents"/>
               <w:widowControl w:val="false"/>
               <w:spacing w:before="0" w:after="120"/>
-              <w:rPr>
-                <w:sz w:val="28"/>
-                <w:szCs w:val="28"/>
-              </w:rPr>
+              <w:jc w:val="center"/>
+              <w:rPr/>
             </w:pPr>
             <w:r>
               <w:rPr>
@@ -6895,7 +6902,7 @@
         <w:trPr/>
         <w:tc>
           <w:tcPr>
-            <w:tcW w:w="1227" w:type="dxa"/>
+            <w:tcW w:w="1763" w:type="dxa"/>
             <w:tcBorders>
               <w:bottom w:val="single" w:sz="6" w:space="0" w:color="D9D9E3"/>
             </w:tcBorders>
@@ -6909,10 +6916,8 @@
               <w:pStyle w:val="TableContents"/>
               <w:widowControl w:val="false"/>
               <w:spacing w:before="0" w:after="120"/>
-              <w:rPr>
-                <w:sz w:val="28"/>
-                <w:szCs w:val="28"/>
-              </w:rPr>
+              <w:jc w:val="center"/>
+              <w:rPr/>
             </w:pPr>
             <w:r>
               <w:rPr>
@@ -6925,7 +6930,7 @@
         </w:tc>
         <w:tc>
           <w:tcPr>
-            <w:tcW w:w="1106" w:type="dxa"/>
+            <w:tcW w:w="1631" w:type="dxa"/>
             <w:tcBorders>
               <w:bottom w:val="single" w:sz="6" w:space="0" w:color="D9D9E3"/>
             </w:tcBorders>
@@ -6939,10 +6944,8 @@
               <w:pStyle w:val="TableContents"/>
               <w:widowControl w:val="false"/>
               <w:spacing w:before="0" w:after="120"/>
-              <w:rPr>
-                <w:sz w:val="28"/>
-                <w:szCs w:val="28"/>
-              </w:rPr>
+              <w:jc w:val="center"/>
+              <w:rPr/>
             </w:pPr>
             <w:r>
               <w:rPr>
@@ -6955,7 +6958,7 @@
         </w:tc>
         <w:tc>
           <w:tcPr>
-            <w:tcW w:w="1344" w:type="dxa"/>
+            <w:tcW w:w="2269" w:type="dxa"/>
             <w:tcBorders>
               <w:bottom w:val="single" w:sz="6" w:space="0" w:color="D9D9E3"/>
               <w:right w:val="single" w:sz="6" w:space="0" w:color="D9D9E3"/>
@@ -6971,10 +6974,8 @@
               <w:pStyle w:val="TableContents"/>
               <w:widowControl w:val="false"/>
               <w:spacing w:before="0" w:after="120"/>
-              <w:rPr>
-                <w:sz w:val="28"/>
-                <w:szCs w:val="28"/>
-              </w:rPr>
+              <w:jc w:val="center"/>
+              <w:rPr/>
             </w:pPr>
             <w:r>
               <w:rPr>
@@ -6990,7 +6991,7 @@
         <w:trPr/>
         <w:tc>
           <w:tcPr>
-            <w:tcW w:w="1227" w:type="dxa"/>
+            <w:tcW w:w="1763" w:type="dxa"/>
             <w:tcBorders>
               <w:bottom w:val="single" w:sz="6" w:space="0" w:color="D9D9E3"/>
             </w:tcBorders>
@@ -7004,10 +7005,8 @@
               <w:pStyle w:val="TableContents"/>
               <w:widowControl w:val="false"/>
               <w:spacing w:before="0" w:after="120"/>
-              <w:rPr>
-                <w:sz w:val="28"/>
-                <w:szCs w:val="28"/>
-              </w:rPr>
+              <w:jc w:val="center"/>
+              <w:rPr/>
             </w:pPr>
             <w:r>
               <w:rPr>
@@ -7020,7 +7019,7 @@
         </w:tc>
         <w:tc>
           <w:tcPr>
-            <w:tcW w:w="1106" w:type="dxa"/>
+            <w:tcW w:w="1631" w:type="dxa"/>
             <w:tcBorders>
               <w:bottom w:val="single" w:sz="6" w:space="0" w:color="D9D9E3"/>
             </w:tcBorders>
@@ -7034,10 +7033,8 @@
               <w:pStyle w:val="TableContents"/>
               <w:widowControl w:val="false"/>
               <w:spacing w:before="0" w:after="120"/>
-              <w:rPr>
-                <w:sz w:val="28"/>
-                <w:szCs w:val="28"/>
-              </w:rPr>
+              <w:jc w:val="center"/>
+              <w:rPr/>
             </w:pPr>
             <w:r>
               <w:rPr>
@@ -7050,7 +7047,7 @@
         </w:tc>
         <w:tc>
           <w:tcPr>
-            <w:tcW w:w="1344" w:type="dxa"/>
+            <w:tcW w:w="2269" w:type="dxa"/>
             <w:tcBorders>
               <w:bottom w:val="single" w:sz="6" w:space="0" w:color="D9D9E3"/>
               <w:right w:val="single" w:sz="6" w:space="0" w:color="D9D9E3"/>
@@ -7066,10 +7063,8 @@
               <w:pStyle w:val="TableContents"/>
               <w:widowControl w:val="false"/>
               <w:spacing w:before="0" w:after="120"/>
-              <w:rPr>
-                <w:sz w:val="28"/>
-                <w:szCs w:val="28"/>
-              </w:rPr>
+              <w:jc w:val="center"/>
+              <w:rPr/>
             </w:pPr>
             <w:r>
               <w:rPr>
@@ -7089,13 +7084,6 @@
       </w:pPr>
       <w:r>
         <w:rPr>
-          <w:sz w:val="28"/>
-          <w:szCs w:val="28"/>
-        </w:rPr>
-        <w:br/>
-      </w:r>
-      <w:r>
-        <w:rPr>
           <w:rStyle w:val="SourceText"/>
           <w:b/>
           <w:i w:val="false"/>
@@ -7104,7 +7092,6 @@
           <w:szCs w:val="28"/>
         </w:rPr>
         <w:br/>
-        <w:br/>
       </w:r>
       <w:r>
         <w:rPr>
@@ -7119,7 +7106,7 @@
     </w:p>
     <w:tbl>
       <w:tblPr>
-        <w:tblW w:w="2484" w:type="dxa"/>
+        <w:tblW w:w="4763" w:type="dxa"/>
         <w:jc w:val="left"/>
         <w:tblInd w:w="0" w:type="dxa"/>
         <w:tblLayout w:type="fixed"/>
@@ -7131,9 +7118,9 @@
         </w:tblCellMar>
       </w:tblPr>
       <w:tblGrid>
-        <w:gridCol w:w="1081"/>
-        <w:gridCol w:w="836"/>
-        <w:gridCol w:w="567"/>
+        <w:gridCol w:w="1594"/>
+        <w:gridCol w:w="1069"/>
+        <w:gridCol w:w="2100"/>
       </w:tblGrid>
       <w:tr>
         <w:trPr>
@@ -7141,7 +7128,7 @@
         </w:trPr>
         <w:tc>
           <w:tcPr>
-            <w:tcW w:w="1081" w:type="dxa"/>
+            <w:tcW w:w="1594" w:type="dxa"/>
             <w:tcBorders>
               <w:top w:val="single" w:sz="6" w:space="0" w:color="D9D9E3"/>
               <w:bottom w:val="single" w:sz="6" w:space="0" w:color="D9D9E3"/>
@@ -7153,10 +7140,8 @@
               <w:pStyle w:val="TableHeading"/>
               <w:widowControl w:val="false"/>
               <w:spacing w:before="0" w:after="120"/>
-              <w:rPr>
-                <w:sz w:val="28"/>
-                <w:szCs w:val="28"/>
-              </w:rPr>
+              <w:jc w:val="center"/>
+              <w:rPr/>
             </w:pPr>
             <w:r>
               <w:rPr>
@@ -7169,7 +7154,7 @@
         </w:tc>
         <w:tc>
           <w:tcPr>
-            <w:tcW w:w="836" w:type="dxa"/>
+            <w:tcW w:w="1069" w:type="dxa"/>
             <w:tcBorders>
               <w:top w:val="single" w:sz="6" w:space="0" w:color="D9D9E3"/>
               <w:bottom w:val="single" w:sz="6" w:space="0" w:color="D9D9E3"/>
@@ -7181,10 +7166,8 @@
               <w:pStyle w:val="TableHeading"/>
               <w:widowControl w:val="false"/>
               <w:spacing w:before="0" w:after="120"/>
-              <w:rPr>
-                <w:sz w:val="28"/>
-                <w:szCs w:val="28"/>
-              </w:rPr>
+              <w:jc w:val="center"/>
+              <w:rPr/>
             </w:pPr>
             <w:r>
               <w:rPr>
@@ -7197,7 +7180,7 @@
         </w:tc>
         <w:tc>
           <w:tcPr>
-            <w:tcW w:w="567" w:type="dxa"/>
+            <w:tcW w:w="2100" w:type="dxa"/>
             <w:tcBorders>
               <w:top w:val="single" w:sz="2" w:space="0" w:color="D9D9E3"/>
               <w:left w:val="single" w:sz="2" w:space="0" w:color="D9D9E3"/>
@@ -7215,10 +7198,8 @@
               <w:pStyle w:val="TableHeading"/>
               <w:widowControl w:val="false"/>
               <w:spacing w:before="0" w:after="120"/>
-              <w:rPr>
-                <w:sz w:val="28"/>
-                <w:szCs w:val="28"/>
-              </w:rPr>
+              <w:jc w:val="center"/>
+              <w:rPr/>
             </w:pPr>
             <w:r>
               <w:rPr>
@@ -7234,7 +7215,7 @@
         <w:trPr/>
         <w:tc>
           <w:tcPr>
-            <w:tcW w:w="1081" w:type="dxa"/>
+            <w:tcW w:w="1594" w:type="dxa"/>
             <w:tcBorders>
               <w:bottom w:val="single" w:sz="6" w:space="0" w:color="D9D9E3"/>
             </w:tcBorders>
@@ -7248,10 +7229,8 @@
               <w:pStyle w:val="TableContents"/>
               <w:widowControl w:val="false"/>
               <w:spacing w:before="0" w:after="120"/>
-              <w:rPr>
-                <w:sz w:val="28"/>
-                <w:szCs w:val="28"/>
-              </w:rPr>
+              <w:jc w:val="center"/>
+              <w:rPr/>
             </w:pPr>
             <w:r>
               <w:rPr>
@@ -7264,7 +7243,7 @@
         </w:tc>
         <w:tc>
           <w:tcPr>
-            <w:tcW w:w="836" w:type="dxa"/>
+            <w:tcW w:w="1069" w:type="dxa"/>
             <w:tcBorders>
               <w:bottom w:val="single" w:sz="6" w:space="0" w:color="D9D9E3"/>
             </w:tcBorders>
@@ -7278,10 +7257,8 @@
               <w:pStyle w:val="TableContents"/>
               <w:widowControl w:val="false"/>
               <w:spacing w:before="0" w:after="120"/>
-              <w:rPr>
-                <w:sz w:val="28"/>
-                <w:szCs w:val="28"/>
-              </w:rPr>
+              <w:jc w:val="center"/>
+              <w:rPr/>
             </w:pPr>
             <w:r>
               <w:rPr>
@@ -7294,7 +7271,7 @@
         </w:tc>
         <w:tc>
           <w:tcPr>
-            <w:tcW w:w="567" w:type="dxa"/>
+            <w:tcW w:w="2100" w:type="dxa"/>
             <w:tcBorders>
               <w:bottom w:val="single" w:sz="6" w:space="0" w:color="D9D9E3"/>
               <w:right w:val="single" w:sz="6" w:space="0" w:color="D9D9E3"/>
@@ -7310,10 +7287,8 @@
               <w:pStyle w:val="TableContents"/>
               <w:widowControl w:val="false"/>
               <w:spacing w:before="0" w:after="120"/>
-              <w:rPr>
-                <w:sz w:val="28"/>
-                <w:szCs w:val="28"/>
-              </w:rPr>
+              <w:jc w:val="center"/>
+              <w:rPr/>
             </w:pPr>
             <w:r>
               <w:rPr>
@@ -7329,7 +7304,7 @@
         <w:trPr/>
         <w:tc>
           <w:tcPr>
-            <w:tcW w:w="1081" w:type="dxa"/>
+            <w:tcW w:w="1594" w:type="dxa"/>
             <w:tcBorders>
               <w:bottom w:val="single" w:sz="6" w:space="0" w:color="D9D9E3"/>
             </w:tcBorders>
@@ -7343,10 +7318,8 @@
               <w:pStyle w:val="TableContents"/>
               <w:widowControl w:val="false"/>
               <w:spacing w:before="0" w:after="120"/>
-              <w:rPr>
-                <w:sz w:val="28"/>
-                <w:szCs w:val="28"/>
-              </w:rPr>
+              <w:jc w:val="center"/>
+              <w:rPr/>
             </w:pPr>
             <w:r>
               <w:rPr>
@@ -7359,7 +7332,7 @@
         </w:tc>
         <w:tc>
           <w:tcPr>
-            <w:tcW w:w="836" w:type="dxa"/>
+            <w:tcW w:w="1069" w:type="dxa"/>
             <w:tcBorders>
               <w:bottom w:val="single" w:sz="6" w:space="0" w:color="D9D9E3"/>
             </w:tcBorders>
@@ -7373,10 +7346,8 @@
               <w:pStyle w:val="TableContents"/>
               <w:widowControl w:val="false"/>
               <w:spacing w:before="0" w:after="120"/>
-              <w:rPr>
-                <w:sz w:val="28"/>
-                <w:szCs w:val="28"/>
-              </w:rPr>
+              <w:jc w:val="center"/>
+              <w:rPr/>
             </w:pPr>
             <w:r>
               <w:rPr>
@@ -7389,7 +7360,7 @@
         </w:tc>
         <w:tc>
           <w:tcPr>
-            <w:tcW w:w="567" w:type="dxa"/>
+            <w:tcW w:w="2100" w:type="dxa"/>
             <w:tcBorders>
               <w:bottom w:val="single" w:sz="6" w:space="0" w:color="D9D9E3"/>
               <w:right w:val="single" w:sz="6" w:space="0" w:color="D9D9E3"/>
@@ -7405,6 +7376,7 @@
               <w:pStyle w:val="TableContents"/>
               <w:widowControl w:val="false"/>
               <w:spacing w:before="0" w:after="120"/>
+              <w:jc w:val="center"/>
               <w:rPr>
                 <w:sz w:val="28"/>
                 <w:szCs w:val="28"/>
@@ -7423,7 +7395,7 @@
         <w:trPr/>
         <w:tc>
           <w:tcPr>
-            <w:tcW w:w="1081" w:type="dxa"/>
+            <w:tcW w:w="1594" w:type="dxa"/>
             <w:tcBorders>
               <w:bottom w:val="single" w:sz="6" w:space="0" w:color="D9D9E3"/>
             </w:tcBorders>
@@ -7437,10 +7409,8 @@
               <w:pStyle w:val="TableContents"/>
               <w:widowControl w:val="false"/>
               <w:spacing w:before="0" w:after="120"/>
-              <w:rPr>
-                <w:sz w:val="28"/>
-                <w:szCs w:val="28"/>
-              </w:rPr>
+              <w:jc w:val="center"/>
+              <w:rPr/>
             </w:pPr>
             <w:r>
               <w:rPr>
@@ -7453,7 +7423,7 @@
         </w:tc>
         <w:tc>
           <w:tcPr>
-            <w:tcW w:w="836" w:type="dxa"/>
+            <w:tcW w:w="1069" w:type="dxa"/>
             <w:tcBorders>
               <w:bottom w:val="single" w:sz="6" w:space="0" w:color="D9D9E3"/>
             </w:tcBorders>
@@ -7467,10 +7437,8 @@
               <w:pStyle w:val="TableContents"/>
               <w:widowControl w:val="false"/>
               <w:spacing w:before="0" w:after="120"/>
-              <w:rPr>
-                <w:sz w:val="28"/>
-                <w:szCs w:val="28"/>
-              </w:rPr>
+              <w:jc w:val="center"/>
+              <w:rPr/>
             </w:pPr>
             <w:r>
               <w:rPr>
@@ -7483,7 +7451,7 @@
         </w:tc>
         <w:tc>
           <w:tcPr>
-            <w:tcW w:w="567" w:type="dxa"/>
+            <w:tcW w:w="2100" w:type="dxa"/>
             <w:tcBorders>
               <w:bottom w:val="single" w:sz="6" w:space="0" w:color="D9D9E3"/>
               <w:right w:val="single" w:sz="6" w:space="0" w:color="D9D9E3"/>
@@ -7499,6 +7467,7 @@
               <w:pStyle w:val="TableContents"/>
               <w:widowControl w:val="false"/>
               <w:spacing w:before="0" w:after="120"/>
+              <w:jc w:val="center"/>
               <w:rPr>
                 <w:sz w:val="28"/>
                 <w:szCs w:val="28"/>
@@ -7517,7 +7486,7 @@
         <w:trPr/>
         <w:tc>
           <w:tcPr>
-            <w:tcW w:w="1081" w:type="dxa"/>
+            <w:tcW w:w="1594" w:type="dxa"/>
             <w:tcBorders>
               <w:bottom w:val="single" w:sz="6" w:space="0" w:color="D9D9E3"/>
             </w:tcBorders>
@@ -7531,10 +7500,8 @@
               <w:pStyle w:val="TableContents"/>
               <w:widowControl w:val="false"/>
               <w:spacing w:before="0" w:after="120"/>
-              <w:rPr>
-                <w:sz w:val="28"/>
-                <w:szCs w:val="28"/>
-              </w:rPr>
+              <w:jc w:val="center"/>
+              <w:rPr/>
             </w:pPr>
             <w:r>
               <w:rPr>
@@ -7547,7 +7514,7 @@
         </w:tc>
         <w:tc>
           <w:tcPr>
-            <w:tcW w:w="836" w:type="dxa"/>
+            <w:tcW w:w="1069" w:type="dxa"/>
             <w:tcBorders>
               <w:bottom w:val="single" w:sz="6" w:space="0" w:color="D9D9E3"/>
             </w:tcBorders>
@@ -7561,10 +7528,8 @@
               <w:pStyle w:val="TableContents"/>
               <w:widowControl w:val="false"/>
               <w:spacing w:before="0" w:after="120"/>
-              <w:rPr>
-                <w:sz w:val="28"/>
-                <w:szCs w:val="28"/>
-              </w:rPr>
+              <w:jc w:val="center"/>
+              <w:rPr/>
             </w:pPr>
             <w:r>
               <w:rPr>
@@ -7577,7 +7542,7 @@
         </w:tc>
         <w:tc>
           <w:tcPr>
-            <w:tcW w:w="567" w:type="dxa"/>
+            <w:tcW w:w="2100" w:type="dxa"/>
             <w:tcBorders>
               <w:bottom w:val="single" w:sz="6" w:space="0" w:color="D9D9E3"/>
               <w:right w:val="single" w:sz="6" w:space="0" w:color="D9D9E3"/>
@@ -7593,6 +7558,7 @@
               <w:pStyle w:val="TableContents"/>
               <w:widowControl w:val="false"/>
               <w:spacing w:before="0" w:after="120"/>
+              <w:jc w:val="center"/>
               <w:rPr>
                 <w:sz w:val="28"/>
                 <w:szCs w:val="28"/>
@@ -7611,7 +7577,7 @@
         <w:trPr/>
         <w:tc>
           <w:tcPr>
-            <w:tcW w:w="1081" w:type="dxa"/>
+            <w:tcW w:w="1594" w:type="dxa"/>
             <w:tcBorders>
               <w:bottom w:val="single" w:sz="6" w:space="0" w:color="D9D9E3"/>
             </w:tcBorders>
@@ -7625,10 +7591,8 @@
               <w:pStyle w:val="TableContents"/>
               <w:widowControl w:val="false"/>
               <w:spacing w:before="0" w:after="120"/>
-              <w:rPr>
-                <w:sz w:val="28"/>
-                <w:szCs w:val="28"/>
-              </w:rPr>
+              <w:jc w:val="center"/>
+              <w:rPr/>
             </w:pPr>
             <w:r>
               <w:rPr>
@@ -7641,7 +7605,7 @@
         </w:tc>
         <w:tc>
           <w:tcPr>
-            <w:tcW w:w="836" w:type="dxa"/>
+            <w:tcW w:w="1069" w:type="dxa"/>
             <w:tcBorders>
               <w:bottom w:val="single" w:sz="6" w:space="0" w:color="D9D9E3"/>
             </w:tcBorders>
@@ -7655,10 +7619,8 @@
               <w:pStyle w:val="TableContents"/>
               <w:widowControl w:val="false"/>
               <w:spacing w:before="0" w:after="120"/>
-              <w:rPr>
-                <w:sz w:val="28"/>
-                <w:szCs w:val="28"/>
-              </w:rPr>
+              <w:jc w:val="center"/>
+              <w:rPr/>
             </w:pPr>
             <w:r>
               <w:rPr>
@@ -7672,7 +7634,7 @@
         </w:tc>
         <w:tc>
           <w:tcPr>
-            <w:tcW w:w="567" w:type="dxa"/>
+            <w:tcW w:w="2100" w:type="dxa"/>
             <w:tcBorders/>
             <w:tcMar>
               <w:left w:w="28" w:type="dxa"/>
@@ -7684,6 +7646,7 @@
               <w:pStyle w:val="TableContents"/>
               <w:widowControl w:val="false"/>
               <w:spacing w:before="0" w:after="120"/>
+              <w:jc w:val="center"/>
               <w:rPr>
                 <w:sz w:val="28"/>
                 <w:szCs w:val="28"/>
@@ -7718,22 +7681,6 @@
     <w:p>
       <w:pPr>
         <w:pStyle w:val="TextBody"/>
-        <w:rPr>
-          <w:rStyle w:val="SourceText"/>
-          <w:sz w:val="28"/>
-          <w:szCs w:val="28"/>
-        </w:rPr>
-      </w:pPr>
-      <w:r>
-        <w:rPr>
-          <w:sz w:val="28"/>
-          <w:szCs w:val="28"/>
-        </w:rPr>
-      </w:r>
-    </w:p>
-    <w:p>
-      <w:pPr>
-        <w:pStyle w:val="TextBody"/>
         <w:rPr/>
       </w:pPr>
       <w:r>
@@ -7764,7 +7711,7 @@
     </w:p>
     <w:tbl>
       <w:tblPr>
-        <w:tblW w:w="3137" w:type="dxa"/>
+        <w:tblW w:w="3863" w:type="dxa"/>
         <w:jc w:val="left"/>
         <w:tblInd w:w="0" w:type="dxa"/>
         <w:tblLayout w:type="fixed"/>
@@ -7776,9 +7723,9 @@
         </w:tblCellMar>
       </w:tblPr>
       <w:tblGrid>
-        <w:gridCol w:w="1464"/>
-        <w:gridCol w:w="1108"/>
-        <w:gridCol w:w="565"/>
+        <w:gridCol w:w="1763"/>
+        <w:gridCol w:w="1518"/>
+        <w:gridCol w:w="582"/>
       </w:tblGrid>
       <w:tr>
         <w:trPr>
@@ -7786,7 +7733,7 @@
         </w:trPr>
         <w:tc>
           <w:tcPr>
-            <w:tcW w:w="1464" w:type="dxa"/>
+            <w:tcW w:w="1763" w:type="dxa"/>
             <w:tcBorders>
               <w:top w:val="single" w:sz="6" w:space="0" w:color="D9D9E3"/>
               <w:bottom w:val="single" w:sz="6" w:space="0" w:color="D9D9E3"/>
@@ -7798,10 +7745,8 @@
               <w:pStyle w:val="TableHeading"/>
               <w:widowControl w:val="false"/>
               <w:spacing w:before="0" w:after="120"/>
-              <w:rPr>
-                <w:sz w:val="28"/>
-                <w:szCs w:val="28"/>
-              </w:rPr>
+              <w:jc w:val="center"/>
+              <w:rPr/>
             </w:pPr>
             <w:r>
               <w:rPr>
@@ -7814,7 +7759,7 @@
         </w:tc>
         <w:tc>
           <w:tcPr>
-            <w:tcW w:w="1108" w:type="dxa"/>
+            <w:tcW w:w="1518" w:type="dxa"/>
             <w:tcBorders>
               <w:top w:val="single" w:sz="6" w:space="0" w:color="D9D9E3"/>
               <w:bottom w:val="single" w:sz="6" w:space="0" w:color="D9D9E3"/>
@@ -7826,10 +7771,8 @@
               <w:pStyle w:val="TableHeading"/>
               <w:widowControl w:val="false"/>
               <w:spacing w:before="0" w:after="120"/>
-              <w:rPr>
-                <w:sz w:val="28"/>
-                <w:szCs w:val="28"/>
-              </w:rPr>
+              <w:jc w:val="center"/>
+              <w:rPr/>
             </w:pPr>
             <w:r>
               <w:rPr>
@@ -7842,7 +7785,7 @@
         </w:tc>
         <w:tc>
           <w:tcPr>
-            <w:tcW w:w="565" w:type="dxa"/>
+            <w:tcW w:w="582" w:type="dxa"/>
             <w:tcBorders>
               <w:top w:val="single" w:sz="2" w:space="0" w:color="D9D9E3"/>
               <w:left w:val="single" w:sz="2" w:space="0" w:color="D9D9E3"/>
@@ -7860,10 +7803,8 @@
               <w:pStyle w:val="TableHeading"/>
               <w:widowControl w:val="false"/>
               <w:spacing w:before="0" w:after="120"/>
-              <w:rPr>
-                <w:sz w:val="28"/>
-                <w:szCs w:val="28"/>
-              </w:rPr>
+              <w:jc w:val="center"/>
+              <w:rPr/>
             </w:pPr>
             <w:r>
               <w:rPr>
@@ -7879,7 +7820,7 @@
         <w:trPr/>
         <w:tc>
           <w:tcPr>
-            <w:tcW w:w="1464" w:type="dxa"/>
+            <w:tcW w:w="1763" w:type="dxa"/>
             <w:tcBorders>
               <w:bottom w:val="single" w:sz="6" w:space="0" w:color="D9D9E3"/>
             </w:tcBorders>
@@ -7893,10 +7834,8 @@
               <w:pStyle w:val="TableContents"/>
               <w:widowControl w:val="false"/>
               <w:spacing w:before="0" w:after="120"/>
-              <w:rPr>
-                <w:sz w:val="28"/>
-                <w:szCs w:val="28"/>
-              </w:rPr>
+              <w:jc w:val="center"/>
+              <w:rPr/>
             </w:pPr>
             <w:r>
               <w:rPr>
@@ -7909,7 +7848,7 @@
         </w:tc>
         <w:tc>
           <w:tcPr>
-            <w:tcW w:w="1108" w:type="dxa"/>
+            <w:tcW w:w="1518" w:type="dxa"/>
             <w:tcBorders>
               <w:bottom w:val="single" w:sz="6" w:space="0" w:color="D9D9E3"/>
             </w:tcBorders>
@@ -7923,10 +7862,8 @@
               <w:pStyle w:val="TableContents"/>
               <w:widowControl w:val="false"/>
               <w:spacing w:before="0" w:after="120"/>
-              <w:rPr>
-                <w:sz w:val="28"/>
-                <w:szCs w:val="28"/>
-              </w:rPr>
+              <w:jc w:val="center"/>
+              <w:rPr/>
             </w:pPr>
             <w:r>
               <w:rPr>
@@ -7939,7 +7876,7 @@
         </w:tc>
         <w:tc>
           <w:tcPr>
-            <w:tcW w:w="565" w:type="dxa"/>
+            <w:tcW w:w="582" w:type="dxa"/>
             <w:tcBorders>
               <w:bottom w:val="single" w:sz="6" w:space="0" w:color="D9D9E3"/>
               <w:right w:val="single" w:sz="6" w:space="0" w:color="D9D9E3"/>
@@ -7955,10 +7892,8 @@
               <w:pStyle w:val="TableContents"/>
               <w:widowControl w:val="false"/>
               <w:spacing w:before="0" w:after="120"/>
-              <w:rPr>
-                <w:sz w:val="28"/>
-                <w:szCs w:val="28"/>
-              </w:rPr>
+              <w:jc w:val="center"/>
+              <w:rPr/>
             </w:pPr>
             <w:r>
               <w:rPr>
@@ -7974,7 +7909,7 @@
         <w:trPr/>
         <w:tc>
           <w:tcPr>
-            <w:tcW w:w="1464" w:type="dxa"/>
+            <w:tcW w:w="1763" w:type="dxa"/>
             <w:tcBorders>
               <w:bottom w:val="single" w:sz="6" w:space="0" w:color="D9D9E3"/>
             </w:tcBorders>
@@ -7988,10 +7923,8 @@
               <w:pStyle w:val="TableContents"/>
               <w:widowControl w:val="false"/>
               <w:spacing w:before="0" w:after="120"/>
-              <w:rPr>
-                <w:sz w:val="28"/>
-                <w:szCs w:val="28"/>
-              </w:rPr>
+              <w:jc w:val="center"/>
+              <w:rPr/>
             </w:pPr>
             <w:r>
               <w:rPr>
@@ -8004,7 +7937,7 @@
         </w:tc>
         <w:tc>
           <w:tcPr>
-            <w:tcW w:w="1108" w:type="dxa"/>
+            <w:tcW w:w="1518" w:type="dxa"/>
             <w:tcBorders>
               <w:bottom w:val="single" w:sz="6" w:space="0" w:color="D9D9E3"/>
             </w:tcBorders>
@@ -8018,10 +7951,8 @@
               <w:pStyle w:val="TableContents"/>
               <w:widowControl w:val="false"/>
               <w:spacing w:before="0" w:after="120"/>
-              <w:rPr>
-                <w:sz w:val="28"/>
-                <w:szCs w:val="28"/>
-              </w:rPr>
+              <w:jc w:val="center"/>
+              <w:rPr/>
             </w:pPr>
             <w:r>
               <w:rPr>
@@ -8034,7 +7965,7 @@
         </w:tc>
         <w:tc>
           <w:tcPr>
-            <w:tcW w:w="565" w:type="dxa"/>
+            <w:tcW w:w="582" w:type="dxa"/>
             <w:tcBorders>
               <w:bottom w:val="single" w:sz="6" w:space="0" w:color="D9D9E3"/>
               <w:right w:val="single" w:sz="6" w:space="0" w:color="D9D9E3"/>
@@ -8050,10 +7981,8 @@
               <w:pStyle w:val="TableContents"/>
               <w:widowControl w:val="false"/>
               <w:spacing w:before="0" w:after="120"/>
-              <w:rPr>
-                <w:sz w:val="28"/>
-                <w:szCs w:val="28"/>
-              </w:rPr>
+              <w:jc w:val="center"/>
+              <w:rPr/>
             </w:pPr>
             <w:r>
               <w:rPr>
@@ -8069,7 +7998,7 @@
         <w:trPr/>
         <w:tc>
           <w:tcPr>
-            <w:tcW w:w="1464" w:type="dxa"/>
+            <w:tcW w:w="1763" w:type="dxa"/>
             <w:tcBorders>
               <w:bottom w:val="single" w:sz="6" w:space="0" w:color="D9D9E3"/>
             </w:tcBorders>
@@ -8083,10 +8012,8 @@
               <w:pStyle w:val="TableContents"/>
               <w:widowControl w:val="false"/>
               <w:spacing w:before="0" w:after="120"/>
-              <w:rPr>
-                <w:sz w:val="28"/>
-                <w:szCs w:val="28"/>
-              </w:rPr>
+              <w:jc w:val="center"/>
+              <w:rPr/>
             </w:pPr>
             <w:r>
               <w:rPr>
@@ -8099,7 +8026,7 @@
         </w:tc>
         <w:tc>
           <w:tcPr>
-            <w:tcW w:w="1108" w:type="dxa"/>
+            <w:tcW w:w="1518" w:type="dxa"/>
             <w:tcBorders>
               <w:bottom w:val="single" w:sz="6" w:space="0" w:color="D9D9E3"/>
             </w:tcBorders>
@@ -8113,10 +8040,8 @@
               <w:pStyle w:val="TableContents"/>
               <w:widowControl w:val="false"/>
               <w:spacing w:before="0" w:after="120"/>
-              <w:rPr>
-                <w:sz w:val="28"/>
-                <w:szCs w:val="28"/>
-              </w:rPr>
+              <w:jc w:val="center"/>
+              <w:rPr/>
             </w:pPr>
             <w:r>
               <w:rPr>
@@ -8129,7 +8054,7 @@
         </w:tc>
         <w:tc>
           <w:tcPr>
-            <w:tcW w:w="565" w:type="dxa"/>
+            <w:tcW w:w="582" w:type="dxa"/>
             <w:tcBorders>
               <w:bottom w:val="single" w:sz="6" w:space="0" w:color="D9D9E3"/>
               <w:right w:val="single" w:sz="6" w:space="0" w:color="D9D9E3"/>
@@ -8145,10 +8070,8 @@
               <w:pStyle w:val="TableContents"/>
               <w:widowControl w:val="false"/>
               <w:spacing w:before="0" w:after="120"/>
-              <w:rPr>
-                <w:sz w:val="28"/>
-                <w:szCs w:val="28"/>
-              </w:rPr>
+              <w:jc w:val="center"/>
+              <w:rPr/>
             </w:pPr>
             <w:r>
               <w:rPr>
@@ -8164,7 +8087,7 @@
         <w:trPr/>
         <w:tc>
           <w:tcPr>
-            <w:tcW w:w="1464" w:type="dxa"/>
+            <w:tcW w:w="1763" w:type="dxa"/>
             <w:tcBorders>
               <w:bottom w:val="single" w:sz="6" w:space="0" w:color="D9D9E3"/>
             </w:tcBorders>
@@ -8178,10 +8101,8 @@
               <w:pStyle w:val="TableContents"/>
               <w:widowControl w:val="false"/>
               <w:spacing w:before="0" w:after="120"/>
-              <w:rPr>
-                <w:sz w:val="28"/>
-                <w:szCs w:val="28"/>
-              </w:rPr>
+              <w:jc w:val="center"/>
+              <w:rPr/>
             </w:pPr>
             <w:r>
               <w:rPr>
@@ -8194,7 +8115,7 @@
         </w:tc>
         <w:tc>
           <w:tcPr>
-            <w:tcW w:w="1108" w:type="dxa"/>
+            <w:tcW w:w="1518" w:type="dxa"/>
             <w:tcBorders>
               <w:bottom w:val="single" w:sz="6" w:space="0" w:color="D9D9E3"/>
             </w:tcBorders>
@@ -8208,10 +8129,8 @@
               <w:pStyle w:val="TableContents"/>
               <w:widowControl w:val="false"/>
               <w:spacing w:before="0" w:after="120"/>
-              <w:rPr>
-                <w:sz w:val="28"/>
-                <w:szCs w:val="28"/>
-              </w:rPr>
+              <w:jc w:val="center"/>
+              <w:rPr/>
             </w:pPr>
             <w:r>
               <w:rPr>
@@ -8224,7 +8143,7 @@
         </w:tc>
         <w:tc>
           <w:tcPr>
-            <w:tcW w:w="565" w:type="dxa"/>
+            <w:tcW w:w="582" w:type="dxa"/>
             <w:tcBorders>
               <w:bottom w:val="single" w:sz="6" w:space="0" w:color="D9D9E3"/>
               <w:right w:val="single" w:sz="6" w:space="0" w:color="D9D9E3"/>
@@ -8240,10 +8159,8 @@
               <w:pStyle w:val="TableContents"/>
               <w:widowControl w:val="false"/>
               <w:spacing w:before="0" w:after="120"/>
-              <w:rPr>
-                <w:sz w:val="28"/>
-                <w:szCs w:val="28"/>
-              </w:rPr>
+              <w:jc w:val="center"/>
+              <w:rPr/>
             </w:pPr>
             <w:r>
               <w:rPr>
@@ -8259,7 +8176,7 @@
         <w:trPr/>
         <w:tc>
           <w:tcPr>
-            <w:tcW w:w="1464" w:type="dxa"/>
+            <w:tcW w:w="1763" w:type="dxa"/>
             <w:tcBorders>
               <w:bottom w:val="single" w:sz="6" w:space="0" w:color="D9D9E3"/>
             </w:tcBorders>
@@ -8273,10 +8190,8 @@
               <w:pStyle w:val="TableContents"/>
               <w:widowControl w:val="false"/>
               <w:spacing w:before="0" w:after="120"/>
-              <w:rPr>
-                <w:sz w:val="28"/>
-                <w:szCs w:val="28"/>
-              </w:rPr>
+              <w:jc w:val="center"/>
+              <w:rPr/>
             </w:pPr>
             <w:r>
               <w:rPr>
@@ -8289,7 +8204,7 @@
         </w:tc>
         <w:tc>
           <w:tcPr>
-            <w:tcW w:w="1108" w:type="dxa"/>
+            <w:tcW w:w="1518" w:type="dxa"/>
             <w:tcBorders>
               <w:bottom w:val="single" w:sz="6" w:space="0" w:color="D9D9E3"/>
             </w:tcBorders>
@@ -8303,10 +8218,8 @@
               <w:pStyle w:val="TableContents"/>
               <w:widowControl w:val="false"/>
               <w:spacing w:before="0" w:after="120"/>
-              <w:rPr>
-                <w:sz w:val="28"/>
-                <w:szCs w:val="28"/>
-              </w:rPr>
+              <w:jc w:val="center"/>
+              <w:rPr/>
             </w:pPr>
             <w:r>
               <w:rPr>
@@ -8319,7 +8232,7 @@
         </w:tc>
         <w:tc>
           <w:tcPr>
-            <w:tcW w:w="565" w:type="dxa"/>
+            <w:tcW w:w="582" w:type="dxa"/>
             <w:tcBorders>
               <w:bottom w:val="single" w:sz="6" w:space="0" w:color="D9D9E3"/>
               <w:right w:val="single" w:sz="6" w:space="0" w:color="D9D9E3"/>
@@ -8335,6 +8248,7 @@
               <w:pStyle w:val="TableContents"/>
               <w:widowControl w:val="false"/>
               <w:spacing w:before="0" w:after="120"/>
+              <w:jc w:val="center"/>
               <w:rPr>
                 <w:sz w:val="28"/>
                 <w:szCs w:val="28"/>
@@ -8353,7 +8267,7 @@
         <w:trPr/>
         <w:tc>
           <w:tcPr>
-            <w:tcW w:w="1464" w:type="dxa"/>
+            <w:tcW w:w="1763" w:type="dxa"/>
             <w:tcBorders>
               <w:bottom w:val="single" w:sz="6" w:space="0" w:color="D9D9E3"/>
             </w:tcBorders>
@@ -8367,10 +8281,8 @@
               <w:pStyle w:val="TableContents"/>
               <w:widowControl w:val="false"/>
               <w:spacing w:before="0" w:after="120"/>
-              <w:rPr>
-                <w:sz w:val="28"/>
-                <w:szCs w:val="28"/>
-              </w:rPr>
+              <w:jc w:val="center"/>
+              <w:rPr/>
             </w:pPr>
             <w:r>
               <w:rPr>
@@ -8383,7 +8295,7 @@
         </w:tc>
         <w:tc>
           <w:tcPr>
-            <w:tcW w:w="1108" w:type="dxa"/>
+            <w:tcW w:w="1518" w:type="dxa"/>
             <w:tcBorders>
               <w:bottom w:val="single" w:sz="6" w:space="0" w:color="D9D9E3"/>
             </w:tcBorders>
@@ -8397,10 +8309,8 @@
               <w:pStyle w:val="TableContents"/>
               <w:widowControl w:val="false"/>
               <w:spacing w:before="0" w:after="120"/>
-              <w:rPr>
-                <w:sz w:val="28"/>
-                <w:szCs w:val="28"/>
-              </w:rPr>
+              <w:jc w:val="center"/>
+              <w:rPr/>
             </w:pPr>
             <w:r>
               <w:rPr>
@@ -8413,7 +8323,7 @@
         </w:tc>
         <w:tc>
           <w:tcPr>
-            <w:tcW w:w="565" w:type="dxa"/>
+            <w:tcW w:w="582" w:type="dxa"/>
             <w:tcBorders>
               <w:bottom w:val="single" w:sz="6" w:space="0" w:color="D9D9E3"/>
               <w:right w:val="single" w:sz="6" w:space="0" w:color="D9D9E3"/>
@@ -8429,6 +8339,7 @@
               <w:pStyle w:val="TableContents"/>
               <w:widowControl w:val="false"/>
               <w:spacing w:before="0" w:after="120"/>
+              <w:jc w:val="center"/>
               <w:rPr>
                 <w:sz w:val="28"/>
                 <w:szCs w:val="28"/>
@@ -8447,7 +8358,7 @@
         <w:trPr/>
         <w:tc>
           <w:tcPr>
-            <w:tcW w:w="1464" w:type="dxa"/>
+            <w:tcW w:w="1763" w:type="dxa"/>
             <w:tcBorders>
               <w:bottom w:val="single" w:sz="6" w:space="0" w:color="D9D9E3"/>
             </w:tcBorders>
@@ -8461,10 +8372,8 @@
               <w:pStyle w:val="TableContents"/>
               <w:widowControl w:val="false"/>
               <w:spacing w:before="0" w:after="120"/>
-              <w:rPr>
-                <w:sz w:val="28"/>
-                <w:szCs w:val="28"/>
-              </w:rPr>
+              <w:jc w:val="center"/>
+              <w:rPr/>
             </w:pPr>
             <w:r>
               <w:rPr>
@@ -8477,7 +8386,7 @@
         </w:tc>
         <w:tc>
           <w:tcPr>
-            <w:tcW w:w="1108" w:type="dxa"/>
+            <w:tcW w:w="1518" w:type="dxa"/>
             <w:tcBorders>
               <w:bottom w:val="single" w:sz="6" w:space="0" w:color="D9D9E3"/>
             </w:tcBorders>
@@ -8491,10 +8400,8 @@
               <w:pStyle w:val="TableContents"/>
               <w:widowControl w:val="false"/>
               <w:spacing w:before="0" w:after="120"/>
-              <w:rPr>
-                <w:sz w:val="28"/>
-                <w:szCs w:val="28"/>
-              </w:rPr>
+              <w:jc w:val="center"/>
+              <w:rPr/>
             </w:pPr>
             <w:r>
               <w:rPr>
@@ -8507,7 +8414,7 @@
         </w:tc>
         <w:tc>
           <w:tcPr>
-            <w:tcW w:w="565" w:type="dxa"/>
+            <w:tcW w:w="582" w:type="dxa"/>
             <w:tcBorders>
               <w:bottom w:val="single" w:sz="6" w:space="0" w:color="D9D9E3"/>
               <w:right w:val="single" w:sz="6" w:space="0" w:color="D9D9E3"/>
@@ -8523,6 +8430,7 @@
               <w:pStyle w:val="TableContents"/>
               <w:widowControl w:val="false"/>
               <w:spacing w:before="0" w:after="120"/>
+              <w:jc w:val="center"/>
               <w:rPr>
                 <w:sz w:val="28"/>
                 <w:szCs w:val="28"/>
@@ -8541,7 +8449,7 @@
         <w:trPr/>
         <w:tc>
           <w:tcPr>
-            <w:tcW w:w="1464" w:type="dxa"/>
+            <w:tcW w:w="1763" w:type="dxa"/>
             <w:tcBorders>
               <w:bottom w:val="single" w:sz="6" w:space="0" w:color="D9D9E3"/>
             </w:tcBorders>
@@ -8555,10 +8463,8 @@
               <w:pStyle w:val="TableContents"/>
               <w:widowControl w:val="false"/>
               <w:spacing w:before="0" w:after="120"/>
-              <w:rPr>
-                <w:sz w:val="28"/>
-                <w:szCs w:val="28"/>
-              </w:rPr>
+              <w:jc w:val="center"/>
+              <w:rPr/>
             </w:pPr>
             <w:r>
               <w:rPr>
@@ -8571,7 +8477,7 @@
         </w:tc>
         <w:tc>
           <w:tcPr>
-            <w:tcW w:w="1108" w:type="dxa"/>
+            <w:tcW w:w="1518" w:type="dxa"/>
             <w:tcBorders>
               <w:bottom w:val="single" w:sz="6" w:space="0" w:color="D9D9E3"/>
             </w:tcBorders>
@@ -8585,10 +8491,8 @@
               <w:pStyle w:val="TableContents"/>
               <w:widowControl w:val="false"/>
               <w:spacing w:before="0" w:after="120"/>
-              <w:rPr>
-                <w:sz w:val="28"/>
-                <w:szCs w:val="28"/>
-              </w:rPr>
+              <w:jc w:val="center"/>
+              <w:rPr/>
             </w:pPr>
             <w:r>
               <w:rPr>
@@ -8601,7 +8505,7 @@
         </w:tc>
         <w:tc>
           <w:tcPr>
-            <w:tcW w:w="565" w:type="dxa"/>
+            <w:tcW w:w="582" w:type="dxa"/>
             <w:tcBorders>
               <w:bottom w:val="single" w:sz="6" w:space="0" w:color="D9D9E3"/>
               <w:right w:val="single" w:sz="6" w:space="0" w:color="D9D9E3"/>
@@ -8617,6 +8521,7 @@
               <w:pStyle w:val="TableContents"/>
               <w:widowControl w:val="false"/>
               <w:spacing w:before="0" w:after="120"/>
+              <w:jc w:val="center"/>
               <w:rPr>
                 <w:sz w:val="28"/>
                 <w:szCs w:val="28"/>
@@ -8635,7 +8540,7 @@
         <w:trPr/>
         <w:tc>
           <w:tcPr>
-            <w:tcW w:w="1464" w:type="dxa"/>
+            <w:tcW w:w="1763" w:type="dxa"/>
             <w:tcBorders>
               <w:bottom w:val="single" w:sz="6" w:space="0" w:color="D9D9E3"/>
             </w:tcBorders>
@@ -8649,10 +8554,8 @@
               <w:pStyle w:val="TableContents"/>
               <w:widowControl w:val="false"/>
               <w:spacing w:before="0" w:after="120"/>
-              <w:rPr>
-                <w:sz w:val="28"/>
-                <w:szCs w:val="28"/>
-              </w:rPr>
+              <w:jc w:val="center"/>
+              <w:rPr/>
             </w:pPr>
             <w:r>
               <w:rPr>
@@ -8665,7 +8568,7 @@
         </w:tc>
         <w:tc>
           <w:tcPr>
-            <w:tcW w:w="1108" w:type="dxa"/>
+            <w:tcW w:w="1518" w:type="dxa"/>
             <w:tcBorders>
               <w:bottom w:val="single" w:sz="6" w:space="0" w:color="D9D9E3"/>
             </w:tcBorders>
@@ -8679,10 +8582,8 @@
               <w:pStyle w:val="TableContents"/>
               <w:widowControl w:val="false"/>
               <w:spacing w:before="0" w:after="120"/>
-              <w:rPr>
-                <w:sz w:val="28"/>
-                <w:szCs w:val="28"/>
-              </w:rPr>
+              <w:jc w:val="center"/>
+              <w:rPr/>
             </w:pPr>
             <w:r>
               <w:rPr>
@@ -8695,7 +8596,7 @@
         </w:tc>
         <w:tc>
           <w:tcPr>
-            <w:tcW w:w="565" w:type="dxa"/>
+            <w:tcW w:w="582" w:type="dxa"/>
             <w:tcBorders>
               <w:bottom w:val="single" w:sz="6" w:space="0" w:color="D9D9E3"/>
               <w:right w:val="single" w:sz="6" w:space="0" w:color="D9D9E3"/>
@@ -8711,10 +8612,8 @@
               <w:pStyle w:val="TableContents"/>
               <w:widowControl w:val="false"/>
               <w:spacing w:before="0" w:after="120"/>
-              <w:rPr>
-                <w:sz w:val="28"/>
-                <w:szCs w:val="28"/>
-              </w:rPr>
+              <w:jc w:val="center"/>
+              <w:rPr/>
             </w:pPr>
             <w:r>
               <w:rPr>
@@ -8730,7 +8629,7 @@
         <w:trPr/>
         <w:tc>
           <w:tcPr>
-            <w:tcW w:w="1464" w:type="dxa"/>
+            <w:tcW w:w="1763" w:type="dxa"/>
             <w:tcBorders>
               <w:bottom w:val="single" w:sz="6" w:space="0" w:color="D9D9E3"/>
             </w:tcBorders>
@@ -8744,10 +8643,8 @@
               <w:pStyle w:val="TableContents"/>
               <w:widowControl w:val="false"/>
               <w:spacing w:before="0" w:after="120"/>
-              <w:rPr>
-                <w:sz w:val="28"/>
-                <w:szCs w:val="28"/>
-              </w:rPr>
+              <w:jc w:val="center"/>
+              <w:rPr/>
             </w:pPr>
             <w:r>
               <w:rPr>
@@ -8760,7 +8657,7 @@
         </w:tc>
         <w:tc>
           <w:tcPr>
-            <w:tcW w:w="1108" w:type="dxa"/>
+            <w:tcW w:w="1518" w:type="dxa"/>
             <w:tcBorders>
               <w:bottom w:val="single" w:sz="6" w:space="0" w:color="D9D9E3"/>
             </w:tcBorders>
@@ -8774,10 +8671,8 @@
               <w:pStyle w:val="TableContents"/>
               <w:widowControl w:val="false"/>
               <w:spacing w:before="0" w:after="120"/>
-              <w:rPr>
-                <w:sz w:val="28"/>
-                <w:szCs w:val="28"/>
-              </w:rPr>
+              <w:jc w:val="center"/>
+              <w:rPr/>
             </w:pPr>
             <w:r>
               <w:rPr>
@@ -8790,7 +8685,7 @@
         </w:tc>
         <w:tc>
           <w:tcPr>
-            <w:tcW w:w="565" w:type="dxa"/>
+            <w:tcW w:w="582" w:type="dxa"/>
             <w:tcBorders>
               <w:bottom w:val="single" w:sz="6" w:space="0" w:color="D9D9E3"/>
               <w:right w:val="single" w:sz="6" w:space="0" w:color="D9D9E3"/>
@@ -8806,6 +8701,7 @@
               <w:pStyle w:val="TableContents"/>
               <w:widowControl w:val="false"/>
               <w:spacing w:before="0" w:after="120"/>
+              <w:jc w:val="center"/>
               <w:rPr>
                 <w:sz w:val="28"/>
                 <w:szCs w:val="28"/>
@@ -8824,7 +8720,7 @@
         <w:trPr/>
         <w:tc>
           <w:tcPr>
-            <w:tcW w:w="1464" w:type="dxa"/>
+            <w:tcW w:w="1763" w:type="dxa"/>
             <w:tcBorders>
               <w:bottom w:val="single" w:sz="6" w:space="0" w:color="D9D9E3"/>
             </w:tcBorders>
@@ -8838,10 +8734,8 @@
               <w:pStyle w:val="TableContents"/>
               <w:widowControl w:val="false"/>
               <w:spacing w:before="0" w:after="120"/>
-              <w:rPr>
-                <w:sz w:val="28"/>
-                <w:szCs w:val="28"/>
-              </w:rPr>
+              <w:jc w:val="center"/>
+              <w:rPr/>
             </w:pPr>
             <w:r>
               <w:rPr>
@@ -8854,7 +8748,7 @@
         </w:tc>
         <w:tc>
           <w:tcPr>
-            <w:tcW w:w="1108" w:type="dxa"/>
+            <w:tcW w:w="1518" w:type="dxa"/>
             <w:tcBorders>
               <w:bottom w:val="single" w:sz="6" w:space="0" w:color="D9D9E3"/>
             </w:tcBorders>
@@ -8868,10 +8762,8 @@
               <w:pStyle w:val="TableContents"/>
               <w:widowControl w:val="false"/>
               <w:spacing w:before="0" w:after="120"/>
-              <w:rPr>
-                <w:sz w:val="28"/>
-                <w:szCs w:val="28"/>
-              </w:rPr>
+              <w:jc w:val="center"/>
+              <w:rPr/>
             </w:pPr>
             <w:r>
               <w:rPr>
@@ -8884,7 +8776,7 @@
         </w:tc>
         <w:tc>
           <w:tcPr>
-            <w:tcW w:w="565" w:type="dxa"/>
+            <w:tcW w:w="582" w:type="dxa"/>
             <w:tcBorders>
               <w:bottom w:val="single" w:sz="6" w:space="0" w:color="D9D9E3"/>
               <w:right w:val="single" w:sz="6" w:space="0" w:color="D9D9E3"/>
@@ -8900,6 +8792,7 @@
               <w:pStyle w:val="TableContents"/>
               <w:widowControl w:val="false"/>
               <w:spacing w:before="0" w:after="120"/>
+              <w:jc w:val="center"/>
               <w:rPr>
                 <w:sz w:val="28"/>
                 <w:szCs w:val="28"/>
@@ -8918,7 +8811,7 @@
         <w:trPr/>
         <w:tc>
           <w:tcPr>
-            <w:tcW w:w="1464" w:type="dxa"/>
+            <w:tcW w:w="1763" w:type="dxa"/>
             <w:tcBorders>
               <w:bottom w:val="single" w:sz="6" w:space="0" w:color="D9D9E3"/>
             </w:tcBorders>
@@ -8932,10 +8825,8 @@
               <w:pStyle w:val="TableContents"/>
               <w:widowControl w:val="false"/>
               <w:spacing w:before="0" w:after="120"/>
-              <w:rPr>
-                <w:sz w:val="28"/>
-                <w:szCs w:val="28"/>
-              </w:rPr>
+              <w:jc w:val="center"/>
+              <w:rPr/>
             </w:pPr>
             <w:r>
               <w:rPr>
@@ -8948,7 +8839,7 @@
         </w:tc>
         <w:tc>
           <w:tcPr>
-            <w:tcW w:w="1108" w:type="dxa"/>
+            <w:tcW w:w="1518" w:type="dxa"/>
             <w:tcBorders>
               <w:bottom w:val="single" w:sz="6" w:space="0" w:color="D9D9E3"/>
             </w:tcBorders>
@@ -8962,10 +8853,8 @@
               <w:pStyle w:val="TableContents"/>
               <w:widowControl w:val="false"/>
               <w:spacing w:before="0" w:after="120"/>
-              <w:rPr>
-                <w:sz w:val="28"/>
-                <w:szCs w:val="28"/>
-              </w:rPr>
+              <w:jc w:val="center"/>
+              <w:rPr/>
             </w:pPr>
             <w:r>
               <w:rPr>
@@ -8978,7 +8867,7 @@
         </w:tc>
         <w:tc>
           <w:tcPr>
-            <w:tcW w:w="565" w:type="dxa"/>
+            <w:tcW w:w="582" w:type="dxa"/>
             <w:tcBorders/>
             <w:tcMar>
               <w:left w:w="28" w:type="dxa"/>
@@ -8990,6 +8879,7 @@
               <w:pStyle w:val="TableContents"/>
               <w:widowControl w:val="false"/>
               <w:spacing w:before="0" w:after="120"/>
+              <w:jc w:val="center"/>
               <w:rPr>
                 <w:sz w:val="28"/>
                 <w:szCs w:val="28"/>
@@ -9040,7 +8930,6 @@
       <w:pPr>
         <w:pStyle w:val="TextBody"/>
         <w:rPr>
-          <w:rStyle w:val="SourceText"/>
           <w:sz w:val="28"/>
           <w:szCs w:val="28"/>
         </w:rPr>
@@ -9054,7 +8943,7 @@
     </w:p>
     <w:tbl>
       <w:tblPr>
-        <w:tblW w:w="2751" w:type="dxa"/>
+        <w:tblW w:w="3506" w:type="dxa"/>
         <w:jc w:val="left"/>
         <w:tblInd w:w="0" w:type="dxa"/>
         <w:tblLayout w:type="fixed"/>
@@ -9066,9 +8955,9 @@
         </w:tblCellMar>
       </w:tblPr>
       <w:tblGrid>
-        <w:gridCol w:w="1080"/>
-        <w:gridCol w:w="1107"/>
-        <w:gridCol w:w="564"/>
+        <w:gridCol w:w="1181"/>
+        <w:gridCol w:w="1482"/>
+        <w:gridCol w:w="843"/>
       </w:tblGrid>
       <w:tr>
         <w:trPr>
@@ -9076,7 +8965,7 @@
         </w:trPr>
         <w:tc>
           <w:tcPr>
-            <w:tcW w:w="1080" w:type="dxa"/>
+            <w:tcW w:w="1181" w:type="dxa"/>
             <w:tcBorders>
               <w:top w:val="single" w:sz="6" w:space="0" w:color="D9D9E3"/>
               <w:bottom w:val="single" w:sz="6" w:space="0" w:color="D9D9E3"/>
@@ -9088,10 +8977,8 @@
               <w:pStyle w:val="TableHeading"/>
               <w:widowControl w:val="false"/>
               <w:spacing w:before="0" w:after="120"/>
-              <w:rPr>
-                <w:sz w:val="28"/>
-                <w:szCs w:val="28"/>
-              </w:rPr>
+              <w:jc w:val="center"/>
+              <w:rPr/>
             </w:pPr>
             <w:r>
               <w:rPr>
@@ -9104,7 +8991,7 @@
         </w:tc>
         <w:tc>
           <w:tcPr>
-            <w:tcW w:w="1107" w:type="dxa"/>
+            <w:tcW w:w="1482" w:type="dxa"/>
             <w:tcBorders>
               <w:top w:val="single" w:sz="6" w:space="0" w:color="D9D9E3"/>
               <w:bottom w:val="single" w:sz="6" w:space="0" w:color="D9D9E3"/>
@@ -9116,10 +9003,8 @@
               <w:pStyle w:val="TableHeading"/>
               <w:widowControl w:val="false"/>
               <w:spacing w:before="0" w:after="120"/>
-              <w:rPr>
-                <w:sz w:val="28"/>
-                <w:szCs w:val="28"/>
-              </w:rPr>
+              <w:jc w:val="center"/>
+              <w:rPr/>
             </w:pPr>
             <w:r>
               <w:rPr>
@@ -9132,7 +9017,7 @@
         </w:tc>
         <w:tc>
           <w:tcPr>
-            <w:tcW w:w="564" w:type="dxa"/>
+            <w:tcW w:w="843" w:type="dxa"/>
             <w:tcBorders>
               <w:top w:val="single" w:sz="2" w:space="0" w:color="D9D9E3"/>
               <w:left w:val="single" w:sz="2" w:space="0" w:color="D9D9E3"/>
@@ -9150,10 +9035,8 @@
               <w:pStyle w:val="TableHeading"/>
               <w:widowControl w:val="false"/>
               <w:spacing w:before="0" w:after="120"/>
-              <w:rPr>
-                <w:sz w:val="28"/>
-                <w:szCs w:val="28"/>
-              </w:rPr>
+              <w:jc w:val="center"/>
+              <w:rPr/>
             </w:pPr>
             <w:r>
               <w:rPr>
@@ -9169,7 +9052,7 @@
         <w:trPr/>
         <w:tc>
           <w:tcPr>
-            <w:tcW w:w="1080" w:type="dxa"/>
+            <w:tcW w:w="1181" w:type="dxa"/>
             <w:tcBorders>
               <w:bottom w:val="single" w:sz="6" w:space="0" w:color="D9D9E3"/>
             </w:tcBorders>
@@ -9183,10 +9066,8 @@
               <w:pStyle w:val="TableContents"/>
               <w:widowControl w:val="false"/>
               <w:spacing w:before="0" w:after="120"/>
-              <w:rPr>
-                <w:sz w:val="28"/>
-                <w:szCs w:val="28"/>
-              </w:rPr>
+              <w:jc w:val="center"/>
+              <w:rPr/>
             </w:pPr>
             <w:r>
               <w:rPr>
@@ -9199,7 +9080,7 @@
         </w:tc>
         <w:tc>
           <w:tcPr>
-            <w:tcW w:w="1107" w:type="dxa"/>
+            <w:tcW w:w="1482" w:type="dxa"/>
             <w:tcBorders>
               <w:bottom w:val="single" w:sz="6" w:space="0" w:color="D9D9E3"/>
             </w:tcBorders>
@@ -9213,10 +9094,8 @@
               <w:pStyle w:val="TableContents"/>
               <w:widowControl w:val="false"/>
               <w:spacing w:before="0" w:after="120"/>
-              <w:rPr>
-                <w:sz w:val="28"/>
-                <w:szCs w:val="28"/>
-              </w:rPr>
+              <w:jc w:val="center"/>
+              <w:rPr/>
             </w:pPr>
             <w:r>
               <w:rPr>
@@ -9229,7 +9108,7 @@
         </w:tc>
         <w:tc>
           <w:tcPr>
-            <w:tcW w:w="564" w:type="dxa"/>
+            <w:tcW w:w="843" w:type="dxa"/>
             <w:tcBorders>
               <w:bottom w:val="single" w:sz="6" w:space="0" w:color="D9D9E3"/>
               <w:right w:val="single" w:sz="6" w:space="0" w:color="D9D9E3"/>
@@ -9245,10 +9124,8 @@
               <w:pStyle w:val="TableContents"/>
               <w:widowControl w:val="false"/>
               <w:spacing w:before="0" w:after="120"/>
-              <w:rPr>
-                <w:sz w:val="28"/>
-                <w:szCs w:val="28"/>
-              </w:rPr>
+              <w:jc w:val="center"/>
+              <w:rPr/>
             </w:pPr>
             <w:r>
               <w:rPr>
@@ -9264,7 +9141,7 @@
         <w:trPr/>
         <w:tc>
           <w:tcPr>
-            <w:tcW w:w="1080" w:type="dxa"/>
+            <w:tcW w:w="1181" w:type="dxa"/>
             <w:tcBorders>
               <w:bottom w:val="single" w:sz="6" w:space="0" w:color="D9D9E3"/>
             </w:tcBorders>
@@ -9278,10 +9155,8 @@
               <w:pStyle w:val="TableContents"/>
               <w:widowControl w:val="false"/>
               <w:spacing w:before="0" w:after="120"/>
-              <w:rPr>
-                <w:sz w:val="28"/>
-                <w:szCs w:val="28"/>
-              </w:rPr>
+              <w:jc w:val="center"/>
+              <w:rPr/>
             </w:pPr>
             <w:r>
               <w:rPr>
@@ -9294,7 +9169,7 @@
         </w:tc>
         <w:tc>
           <w:tcPr>
-            <w:tcW w:w="1107" w:type="dxa"/>
+            <w:tcW w:w="1482" w:type="dxa"/>
             <w:tcBorders>
               <w:bottom w:val="single" w:sz="6" w:space="0" w:color="D9D9E3"/>
             </w:tcBorders>
@@ -9308,10 +9183,8 @@
               <w:pStyle w:val="TableContents"/>
               <w:widowControl w:val="false"/>
               <w:spacing w:before="0" w:after="120"/>
-              <w:rPr>
-                <w:sz w:val="28"/>
-                <w:szCs w:val="28"/>
-              </w:rPr>
+              <w:jc w:val="center"/>
+              <w:rPr/>
             </w:pPr>
             <w:r>
               <w:rPr>
@@ -9324,7 +9197,7 @@
         </w:tc>
         <w:tc>
           <w:tcPr>
-            <w:tcW w:w="564" w:type="dxa"/>
+            <w:tcW w:w="843" w:type="dxa"/>
             <w:tcBorders>
               <w:bottom w:val="single" w:sz="6" w:space="0" w:color="D9D9E3"/>
               <w:right w:val="single" w:sz="6" w:space="0" w:color="D9D9E3"/>
@@ -9340,6 +9213,7 @@
               <w:pStyle w:val="TableContents"/>
               <w:widowControl w:val="false"/>
               <w:spacing w:before="0" w:after="120"/>
+              <w:jc w:val="center"/>
               <w:rPr>
                 <w:sz w:val="28"/>
                 <w:szCs w:val="28"/>
@@ -9358,7 +9232,7 @@
         <w:trPr/>
         <w:tc>
           <w:tcPr>
-            <w:tcW w:w="1080" w:type="dxa"/>
+            <w:tcW w:w="1181" w:type="dxa"/>
             <w:tcBorders>
               <w:bottom w:val="single" w:sz="6" w:space="0" w:color="D9D9E3"/>
             </w:tcBorders>
@@ -9372,10 +9246,8 @@
               <w:pStyle w:val="TableContents"/>
               <w:widowControl w:val="false"/>
               <w:spacing w:before="0" w:after="120"/>
-              <w:rPr>
-                <w:sz w:val="28"/>
-                <w:szCs w:val="28"/>
-              </w:rPr>
+              <w:jc w:val="center"/>
+              <w:rPr/>
             </w:pPr>
             <w:r>
               <w:rPr>
@@ -9388,7 +9260,7 @@
         </w:tc>
         <w:tc>
           <w:tcPr>
-            <w:tcW w:w="1107" w:type="dxa"/>
+            <w:tcW w:w="1482" w:type="dxa"/>
             <w:tcBorders>
               <w:bottom w:val="single" w:sz="6" w:space="0" w:color="D9D9E3"/>
             </w:tcBorders>
@@ -9402,10 +9274,8 @@
               <w:pStyle w:val="TableContents"/>
               <w:widowControl w:val="false"/>
               <w:spacing w:before="0" w:after="120"/>
-              <w:rPr>
-                <w:sz w:val="28"/>
-                <w:szCs w:val="28"/>
-              </w:rPr>
+              <w:jc w:val="center"/>
+              <w:rPr/>
             </w:pPr>
             <w:r>
               <w:rPr>
@@ -9418,7 +9288,7 @@
         </w:tc>
         <w:tc>
           <w:tcPr>
-            <w:tcW w:w="564" w:type="dxa"/>
+            <w:tcW w:w="843" w:type="dxa"/>
             <w:tcBorders>
               <w:bottom w:val="single" w:sz="6" w:space="0" w:color="D9D9E3"/>
               <w:right w:val="single" w:sz="6" w:space="0" w:color="D9D9E3"/>
@@ -9434,6 +9304,7 @@
               <w:pStyle w:val="TableContents"/>
               <w:widowControl w:val="false"/>
               <w:spacing w:before="0" w:after="120"/>
+              <w:jc w:val="center"/>
               <w:rPr>
                 <w:sz w:val="28"/>
                 <w:szCs w:val="28"/>
@@ -9452,7 +9323,7 @@
         <w:trPr/>
         <w:tc>
           <w:tcPr>
-            <w:tcW w:w="1080" w:type="dxa"/>
+            <w:tcW w:w="1181" w:type="dxa"/>
             <w:tcBorders>
               <w:bottom w:val="single" w:sz="6" w:space="0" w:color="D9D9E3"/>
             </w:tcBorders>
@@ -9466,10 +9337,8 @@
               <w:pStyle w:val="TableContents"/>
               <w:widowControl w:val="false"/>
               <w:spacing w:before="0" w:after="120"/>
-              <w:rPr>
-                <w:sz w:val="28"/>
-                <w:szCs w:val="28"/>
-              </w:rPr>
+              <w:jc w:val="center"/>
+              <w:rPr/>
             </w:pPr>
             <w:r>
               <w:rPr>
@@ -9482,7 +9351,7 @@
         </w:tc>
         <w:tc>
           <w:tcPr>
-            <w:tcW w:w="1107" w:type="dxa"/>
+            <w:tcW w:w="1482" w:type="dxa"/>
             <w:tcBorders>
               <w:bottom w:val="single" w:sz="6" w:space="0" w:color="D9D9E3"/>
             </w:tcBorders>
@@ -9496,10 +9365,8 @@
               <w:pStyle w:val="TableContents"/>
               <w:widowControl w:val="false"/>
               <w:spacing w:before="0" w:after="120"/>
-              <w:rPr>
-                <w:sz w:val="28"/>
-                <w:szCs w:val="28"/>
-              </w:rPr>
+              <w:jc w:val="center"/>
+              <w:rPr/>
             </w:pPr>
             <w:r>
               <w:rPr>
@@ -9512,7 +9379,7 @@
         </w:tc>
         <w:tc>
           <w:tcPr>
-            <w:tcW w:w="564" w:type="dxa"/>
+            <w:tcW w:w="843" w:type="dxa"/>
             <w:tcBorders>
               <w:bottom w:val="single" w:sz="6" w:space="0" w:color="D9D9E3"/>
               <w:right w:val="single" w:sz="6" w:space="0" w:color="D9D9E3"/>
@@ -9528,6 +9395,7 @@
               <w:pStyle w:val="TableContents"/>
               <w:widowControl w:val="false"/>
               <w:spacing w:before="0" w:after="120"/>
+              <w:jc w:val="center"/>
               <w:rPr>
                 <w:sz w:val="28"/>
                 <w:szCs w:val="28"/>
@@ -9546,7 +9414,7 @@
         <w:trPr/>
         <w:tc>
           <w:tcPr>
-            <w:tcW w:w="1080" w:type="dxa"/>
+            <w:tcW w:w="1181" w:type="dxa"/>
             <w:tcBorders>
               <w:bottom w:val="single" w:sz="6" w:space="0" w:color="D9D9E3"/>
             </w:tcBorders>
@@ -9560,10 +9428,8 @@
               <w:pStyle w:val="TableContents"/>
               <w:widowControl w:val="false"/>
               <w:spacing w:before="0" w:after="120"/>
-              <w:rPr>
-                <w:sz w:val="28"/>
-                <w:szCs w:val="28"/>
-              </w:rPr>
+              <w:jc w:val="center"/>
+              <w:rPr/>
             </w:pPr>
             <w:r>
               <w:rPr>
@@ -9576,7 +9442,7 @@
         </w:tc>
         <w:tc>
           <w:tcPr>
-            <w:tcW w:w="1107" w:type="dxa"/>
+            <w:tcW w:w="1482" w:type="dxa"/>
             <w:tcBorders>
               <w:bottom w:val="single" w:sz="6" w:space="0" w:color="D9D9E3"/>
             </w:tcBorders>
@@ -9590,10 +9456,8 @@
               <w:pStyle w:val="TableContents"/>
               <w:widowControl w:val="false"/>
               <w:spacing w:before="0" w:after="120"/>
-              <w:rPr>
-                <w:sz w:val="28"/>
-                <w:szCs w:val="28"/>
-              </w:rPr>
+              <w:jc w:val="center"/>
+              <w:rPr/>
             </w:pPr>
             <w:r>
               <w:rPr>
@@ -9606,7 +9470,7 @@
         </w:tc>
         <w:tc>
           <w:tcPr>
-            <w:tcW w:w="564" w:type="dxa"/>
+            <w:tcW w:w="843" w:type="dxa"/>
             <w:tcBorders>
               <w:bottom w:val="single" w:sz="6" w:space="0" w:color="D9D9E3"/>
               <w:right w:val="single" w:sz="6" w:space="0" w:color="D9D9E3"/>
@@ -9622,6 +9486,7 @@
               <w:pStyle w:val="TableContents"/>
               <w:widowControl w:val="false"/>
               <w:spacing w:before="0" w:after="120"/>
+              <w:jc w:val="center"/>
               <w:rPr>
                 <w:sz w:val="28"/>
                 <w:szCs w:val="28"/>
@@ -9640,7 +9505,7 @@
         <w:trPr/>
         <w:tc>
           <w:tcPr>
-            <w:tcW w:w="1080" w:type="dxa"/>
+            <w:tcW w:w="1181" w:type="dxa"/>
             <w:tcBorders>
               <w:bottom w:val="single" w:sz="6" w:space="0" w:color="D9D9E3"/>
             </w:tcBorders>
@@ -9654,10 +9519,8 @@
               <w:pStyle w:val="TableContents"/>
               <w:widowControl w:val="false"/>
               <w:spacing w:before="0" w:after="120"/>
-              <w:rPr>
-                <w:sz w:val="28"/>
-                <w:szCs w:val="28"/>
-              </w:rPr>
+              <w:jc w:val="center"/>
+              <w:rPr/>
             </w:pPr>
             <w:r>
               <w:rPr>
@@ -9670,7 +9533,7 @@
         </w:tc>
         <w:tc>
           <w:tcPr>
-            <w:tcW w:w="1107" w:type="dxa"/>
+            <w:tcW w:w="1482" w:type="dxa"/>
             <w:tcBorders>
               <w:bottom w:val="single" w:sz="6" w:space="0" w:color="D9D9E3"/>
             </w:tcBorders>
@@ -9684,10 +9547,8 @@
               <w:pStyle w:val="TableContents"/>
               <w:widowControl w:val="false"/>
               <w:spacing w:before="0" w:after="120"/>
-              <w:rPr>
-                <w:sz w:val="28"/>
-                <w:szCs w:val="28"/>
-              </w:rPr>
+              <w:jc w:val="center"/>
+              <w:rPr/>
             </w:pPr>
             <w:r>
               <w:rPr>
@@ -9700,7 +9561,7 @@
         </w:tc>
         <w:tc>
           <w:tcPr>
-            <w:tcW w:w="564" w:type="dxa"/>
+            <w:tcW w:w="843" w:type="dxa"/>
             <w:tcBorders>
               <w:bottom w:val="single" w:sz="6" w:space="0" w:color="D9D9E3"/>
               <w:right w:val="single" w:sz="6" w:space="0" w:color="D9D9E3"/>
@@ -9716,10 +9577,8 @@
               <w:pStyle w:val="TableContents"/>
               <w:widowControl w:val="false"/>
               <w:spacing w:before="0" w:after="120"/>
-              <w:rPr>
-                <w:sz w:val="28"/>
-                <w:szCs w:val="28"/>
-              </w:rPr>
+              <w:jc w:val="center"/>
+              <w:rPr/>
             </w:pPr>
             <w:r>
               <w:rPr>
@@ -15761,7 +15620,7 @@
           </w:r>
           <w:r>
             <w:rPr/>
-            <w:t>37</w:t>
+            <w:t>13</w:t>
           </w:r>
           <w:r>
             <w:rPr/>

</xml_diff>